<commit_message>
mise à jour de la documentation Word
</commit_message>
<xml_diff>
--- a/Bruteforce.docx
+++ b/Bruteforce.docx
@@ -700,6 +700,13 @@
         <w:t>Prenons l’exemple suivant avec le chiffre 405 874 (base 10) = 01100011000101110010 (base 2)</w:t>
       </w:r>
     </w:p>
+    <w:p>
+      <w:pPr>
+        <w:rPr>
+          <w:rFonts w:cstheme="minorHAnsi"/>
+        </w:rPr>
+      </w:pPr>
+    </w:p>
     <w:tbl>
       <w:tblPr>
         <w:tblW w:w="7824" w:type="dxa"/>
@@ -2228,6 +2235,31 @@
     <w:p>
       <w:pPr>
         <w:rPr>
+          <w:rFonts w:cstheme="minorHAnsi"/>
+        </w:rPr>
+      </w:pPr>
+      <w:r>
+        <w:rPr>
+          <w:rFonts w:cstheme="minorHAnsi"/>
+        </w:rPr>
+        <w:t xml:space="preserve">Il faudra donc ensuite calculer le rendement et le comparer au </w:t>
+      </w:r>
+      <w:r>
+        <w:rPr>
+          <w:rFonts w:cstheme="minorHAnsi"/>
+        </w:rPr>
+        <w:t>précèdent</w:t>
+      </w:r>
+      <w:r>
+        <w:rPr>
+          <w:rFonts w:cstheme="minorHAnsi"/>
+        </w:rPr>
+        <w:t xml:space="preserve"> meilleur.</w:t>
+      </w:r>
+    </w:p>
+    <w:p>
+      <w:pPr>
+        <w:rPr>
           <w:rFonts w:ascii="Times New Roman" w:hAnsi="Times New Roman" w:cs="Times New Roman"/>
         </w:rPr>
       </w:pPr>
@@ -2235,20 +2267,165 @@
         <w:rPr>
           <w:rFonts w:cstheme="minorHAnsi"/>
         </w:rPr>
-        <w:t xml:space="preserve">Il faudra donc ensuite calculer le rendement et le comparer au </w:t>
-      </w:r>
-      <w:r>
-        <w:rPr>
-          <w:rFonts w:cstheme="minorHAnsi"/>
-        </w:rPr>
-        <w:t>précèdent</w:t>
-      </w:r>
-      <w:r>
-        <w:rPr>
-          <w:rFonts w:cstheme="minorHAnsi"/>
-        </w:rPr>
-        <w:t xml:space="preserve"> meilleur.</w:t>
-      </w:r>
+        <w:t>Le calcul de complexité de cet algorithme (</w:t>
+      </w:r>
+      <w:proofErr w:type="spellStart"/>
+      <w:r>
+        <w:rPr>
+          <w:rFonts w:cstheme="minorHAnsi"/>
+        </w:rPr>
+        <w:t>Big-O</w:t>
+      </w:r>
+      <w:proofErr w:type="spellEnd"/>
+      <w:r>
+        <w:rPr>
+          <w:rFonts w:cstheme="minorHAnsi"/>
+        </w:rPr>
+        <w:t>) est 0(n)</w:t>
+      </w:r>
+      <w:r>
+        <w:rPr>
+          <w:rFonts w:cstheme="minorHAnsi"/>
+        </w:rPr>
+        <w:t>, « </w:t>
+      </w:r>
+      <w:r>
+        <w:rPr>
+          <w:rFonts w:cstheme="minorHAnsi"/>
+        </w:rPr>
+        <w:t>n</w:t>
+      </w:r>
+      <w:r>
+        <w:rPr>
+          <w:rFonts w:cstheme="minorHAnsi"/>
+        </w:rPr>
+        <w:t> »</w:t>
+      </w:r>
+      <w:r>
+        <w:rPr>
+          <w:rFonts w:cstheme="minorHAnsi"/>
+        </w:rPr>
+        <w:t xml:space="preserve"> étant égal au nombre de combinaison possible c’est-à-dire 2</w:t>
+      </w:r>
+      <w:r>
+        <w:rPr>
+          <w:rFonts w:cstheme="minorHAnsi"/>
+          <w:vertAlign w:val="superscript"/>
+        </w:rPr>
+        <w:t>20</w:t>
+      </w:r>
+      <w:r>
+        <w:rPr>
+          <w:rFonts w:cstheme="minorHAnsi"/>
+        </w:rPr>
+        <w:t xml:space="preserve"> soit </w:t>
+      </w:r>
+      <w:r>
+        <w:rPr>
+          <w:rFonts w:cstheme="minorHAnsi"/>
+        </w:rPr>
+        <w:t>1</w:t>
+      </w:r>
+      <w:r>
+        <w:rPr>
+          <w:rFonts w:cstheme="minorHAnsi"/>
+        </w:rPr>
+        <w:t> </w:t>
+      </w:r>
+      <w:r>
+        <w:rPr>
+          <w:rFonts w:cstheme="minorHAnsi"/>
+        </w:rPr>
+        <w:t>048</w:t>
+      </w:r>
+      <w:r>
+        <w:rPr>
+          <w:rFonts w:cstheme="minorHAnsi"/>
+        </w:rPr>
+        <w:t> </w:t>
+      </w:r>
+      <w:r>
+        <w:rPr>
+          <w:rFonts w:cstheme="minorHAnsi"/>
+        </w:rPr>
+        <w:t>576</w:t>
+      </w:r>
+      <w:r>
+        <w:rPr>
+          <w:rFonts w:cstheme="minorHAnsi"/>
+        </w:rPr>
+        <w:t xml:space="preserve">. </w:t>
+      </w:r>
+      <w:r>
+        <w:rPr>
+          <w:rFonts w:cstheme="minorHAnsi"/>
+        </w:rPr>
+        <w:t xml:space="preserve">Etant donné que pour déduire la meilleure combinaison nous n’avons pas d’autre choix que de toutes les tester, cela rend constant le temps de traitement donc nous pouvons en déduire que </w:t>
+      </w:r>
+      <w:proofErr w:type="spellStart"/>
+      <w:r>
+        <w:rPr>
+          <w:rFonts w:cstheme="minorHAnsi"/>
+        </w:rPr>
+        <w:t>Big-O</w:t>
+      </w:r>
+      <w:proofErr w:type="spellEnd"/>
+      <w:r>
+        <w:rPr>
+          <w:rFonts w:cstheme="minorHAnsi"/>
+        </w:rPr>
+        <w:t xml:space="preserve"> sera égale en permanence à </w:t>
+      </w:r>
+      <w:bookmarkStart w:id="0" w:name="_GoBack"/>
+      <w:bookmarkEnd w:id="0"/>
+      <w:proofErr w:type="gramStart"/>
+      <w:r>
+        <w:rPr>
+          <w:rFonts w:cstheme="minorHAnsi"/>
+        </w:rPr>
+        <w:t>O(</w:t>
+      </w:r>
+      <w:proofErr w:type="gramEnd"/>
+      <w:r>
+        <w:rPr>
+          <w:rFonts w:cstheme="minorHAnsi"/>
+        </w:rPr>
+        <w:t>2</w:t>
+      </w:r>
+      <w:r>
+        <w:rPr>
+          <w:rFonts w:cstheme="minorHAnsi"/>
+          <w:vertAlign w:val="superscript"/>
+        </w:rPr>
+        <w:t>20</w:t>
+      </w:r>
+      <w:r>
+        <w:rPr>
+          <w:rFonts w:cstheme="minorHAnsi"/>
+        </w:rPr>
+        <w:t>).</w:t>
+      </w:r>
+    </w:p>
+    <w:p>
+      <w:pPr>
+        <w:rPr>
+          <w:rFonts w:ascii="Times New Roman" w:hAnsi="Times New Roman" w:cs="Times New Roman"/>
+        </w:rPr>
+      </w:pPr>
+    </w:p>
+    <w:p>
+      <w:pPr>
+        <w:rPr>
+          <w:rFonts w:cstheme="minorHAnsi"/>
+        </w:rPr>
+      </w:pPr>
+    </w:p>
+    <w:p>
+      <w:pPr>
+        <w:rPr>
+          <w:rFonts w:ascii="Times New Roman" w:hAnsi="Times New Roman" w:cs="Times New Roman"/>
+        </w:rPr>
+      </w:pPr>
       <w:r>
         <w:rPr>
           <w:rFonts w:ascii="Times New Roman" w:hAnsi="Times New Roman" w:cs="Times New Roman"/>
@@ -2271,6 +2448,7 @@
           <w:u w:val="single"/>
         </w:rPr>
       </w:pPr>
+      <w:proofErr w:type="spellStart"/>
       <w:r>
         <w:rPr>
           <w:rFonts w:cstheme="minorHAnsi"/>
@@ -2279,6 +2457,7 @@
         </w:rPr>
         <w:t>Pseudo-code</w:t>
       </w:r>
+      <w:proofErr w:type="spellEnd"/>
       <w:r>
         <w:rPr>
           <w:rFonts w:cstheme="minorHAnsi"/>
@@ -2769,10 +2948,27 @@
     </w:p>
     <w:p>
       <w:r>
-        <w:t>Cette méthode prend un certain temps et cela suppose que plus nous aurons d’actions, plus le temps de traitement sera long.</w:t>
-      </w:r>
-      <w:bookmarkStart w:id="0" w:name="_GoBack"/>
-      <w:bookmarkEnd w:id="0"/>
+        <w:t>Avantage : cette méthode teste toutes les combinaisons possibles.</w:t>
+      </w:r>
+    </w:p>
+    <w:p>
+      <w:r>
+        <w:t>Inconvénient : si on ajoute plus d’éléments (nombre d’actions) cela créé plus de combinaisons et donc le temps de traitement sera impacté.</w:t>
+      </w:r>
+    </w:p>
+    <w:p>
+      <w:r>
+        <w:t xml:space="preserve">Dans notre contexte, le temps de traitement </w:t>
+      </w:r>
+      <w:r>
+        <w:t>reste malgré tout</w:t>
+      </w:r>
+      <w:r>
+        <w:t xml:space="preserve"> </w:t>
+      </w:r>
+      <w:r>
+        <w:t>correct (environ 10 secondes).</w:t>
+      </w:r>
     </w:p>
     <w:p>
       <w:pPr>
@@ -3103,240 +3299,252 @@
         <w:rPr>
           <w:rFonts w:cstheme="minorHAnsi"/>
         </w:rPr>
-        <w:t xml:space="preserve"> tout en ne dépassant pas la limite d’achat maximum de 500€. Une action qui rapporte le plus est une action au plus grand profit</w:t>
-      </w:r>
-      <w:r>
-        <w:rPr>
-          <w:rFonts w:cstheme="minorHAnsi"/>
-        </w:rPr>
-        <w:t xml:space="preserve"> (peu importe son montant)</w:t>
+        <w:t xml:space="preserve"> tout en ne dépassant pas la limite d’achat maximum de 500€. Une action qui rapporte le plus est une action au plus grand profit.</w:t>
+      </w:r>
+      <w:r>
+        <w:rPr>
+          <w:rFonts w:cstheme="minorHAnsi"/>
+        </w:rPr>
+        <w:t xml:space="preserve"> C’est ce critère qui fera office de tri.</w:t>
+      </w:r>
+    </w:p>
+    <w:p>
+      <w:pPr>
+        <w:rPr>
+          <w:rFonts w:cstheme="minorHAnsi"/>
+        </w:rPr>
+      </w:pPr>
+      <w:r>
+        <w:rPr>
+          <w:rFonts w:cstheme="minorHAnsi"/>
+        </w:rPr>
+        <w:t>Ci-dessous les listes fournis dans le fichier :</w:t>
+      </w:r>
+    </w:p>
+    <w:p>
+      <w:pPr>
+        <w:rPr>
+          <w:rFonts w:ascii="Consolas" w:hAnsi="Consolas" w:cs="Times New Roman"/>
+        </w:rPr>
+      </w:pPr>
+      <w:proofErr w:type="spellStart"/>
+      <w:r>
+        <w:rPr>
+          <w:rFonts w:ascii="Consolas" w:hAnsi="Consolas" w:cs="Times New Roman"/>
+        </w:rPr>
+        <w:t>Costs</w:t>
+      </w:r>
+      <w:proofErr w:type="spellEnd"/>
+      <w:r>
+        <w:rPr>
+          <w:rFonts w:ascii="Consolas" w:hAnsi="Consolas" w:cs="Times New Roman"/>
+        </w:rPr>
+        <w:t xml:space="preserve"> = [20, 30, 50, 70, 60, 80, 22, 26, 48, 34, 42, 110, 38, 14, 18, 8, 4, 10, 24, 114</w:t>
+      </w:r>
+      <w:r>
+        <w:rPr>
+          <w:rFonts w:ascii="Consolas" w:hAnsi="Consolas" w:cs="Times New Roman"/>
+        </w:rPr>
+        <w:t>]</w:t>
+      </w:r>
+    </w:p>
+    <w:p>
+      <w:pPr>
+        <w:rPr>
+          <w:rFonts w:ascii="Consolas" w:hAnsi="Consolas" w:cs="Times New Roman"/>
+        </w:rPr>
+      </w:pPr>
+      <w:r>
+        <w:rPr>
+          <w:rFonts w:ascii="Consolas" w:hAnsi="Consolas" w:cs="Times New Roman"/>
+        </w:rPr>
+        <w:t>Profits = [</w:t>
+      </w:r>
+      <w:r>
+        <w:rPr>
+          <w:rFonts w:ascii="Consolas" w:hAnsi="Consolas" w:cs="Times New Roman"/>
+        </w:rPr>
+        <w:t>5, 10, 15, 20, 17, 25, 7, 11, 13, 27, 17, 9, 23, 1,</w:t>
+      </w:r>
+      <w:r>
+        <w:rPr>
+          <w:rFonts w:ascii="Consolas" w:hAnsi="Consolas" w:cs="Times New Roman"/>
+        </w:rPr>
+        <w:t xml:space="preserve"> </w:t>
+      </w:r>
+      <w:r>
+        <w:rPr>
+          <w:rFonts w:ascii="Consolas" w:hAnsi="Consolas" w:cs="Times New Roman"/>
+        </w:rPr>
+        <w:t>3, 8, 12, 14, 21, 18</w:t>
+      </w:r>
+      <w:r>
+        <w:rPr>
+          <w:rFonts w:ascii="Consolas" w:hAnsi="Consolas" w:cs="Times New Roman"/>
+        </w:rPr>
+        <w:t>]</w:t>
+      </w:r>
+    </w:p>
+    <w:p>
+      <w:pPr>
+        <w:rPr>
+          <w:rFonts w:cstheme="minorHAnsi"/>
+        </w:rPr>
+      </w:pPr>
+      <w:r>
+        <w:rPr>
+          <w:rFonts w:cstheme="minorHAnsi"/>
+        </w:rPr>
+        <w:t>Ci-dessous les listes triées par ordre de rentabilité :</w:t>
+      </w:r>
+    </w:p>
+    <w:p>
+      <w:pPr>
+        <w:rPr>
+          <w:rFonts w:ascii="Consolas" w:hAnsi="Consolas" w:cs="Times New Roman"/>
+        </w:rPr>
+      </w:pPr>
+      <w:proofErr w:type="spellStart"/>
+      <w:r>
+        <w:rPr>
+          <w:rFonts w:ascii="Consolas" w:hAnsi="Consolas" w:cs="Times New Roman"/>
+        </w:rPr>
+        <w:t>Costs</w:t>
+      </w:r>
+      <w:proofErr w:type="spellEnd"/>
+      <w:r>
+        <w:rPr>
+          <w:rFonts w:ascii="Consolas" w:hAnsi="Consolas" w:cs="Times New Roman"/>
+        </w:rPr>
+        <w:t xml:space="preserve"> = [</w:t>
+      </w:r>
+      <w:r>
+        <w:rPr>
+          <w:rFonts w:ascii="Consolas" w:hAnsi="Consolas" w:cs="Times New Roman"/>
+        </w:rPr>
+        <w:t>80, 114, 34, 70, 38, 60, 24, 42, 50, 48, 110, 10, 26, 30,4, 8, 22, 20, 18, 14</w:t>
+      </w:r>
+      <w:r>
+        <w:rPr>
+          <w:rFonts w:ascii="Consolas" w:hAnsi="Consolas" w:cs="Times New Roman"/>
+        </w:rPr>
+        <w:t>]</w:t>
+      </w:r>
+    </w:p>
+    <w:p>
+      <w:pPr>
+        <w:rPr>
+          <w:rFonts w:ascii="Consolas" w:hAnsi="Consolas" w:cs="Times New Roman"/>
+        </w:rPr>
+      </w:pPr>
+      <w:r>
+        <w:rPr>
+          <w:rFonts w:ascii="Consolas" w:hAnsi="Consolas" w:cs="Times New Roman"/>
+        </w:rPr>
+        <w:t>Profits = [25, 18, 27, 20, 23, 17, 21, 17, 15, 13, 9, 14, 11, 10, 12, 8, 7, 5, 3, 1]</w:t>
+      </w:r>
+    </w:p>
+    <w:p>
+      <w:pPr>
+        <w:rPr>
+          <w:rFonts w:cstheme="minorHAnsi"/>
+        </w:rPr>
+      </w:pPr>
+      <w:r>
+        <w:rPr>
+          <w:rFonts w:cstheme="minorHAnsi"/>
+        </w:rPr>
+        <w:t xml:space="preserve">Formule utilisée pour le tri = </w:t>
+      </w:r>
+      <w:r>
+        <w:rPr>
+          <w:rFonts w:cstheme="minorHAnsi"/>
+        </w:rPr>
+        <w:t>PROFIT</w:t>
+      </w:r>
+      <w:r>
+        <w:rPr>
+          <w:rFonts w:cstheme="minorHAnsi"/>
+        </w:rPr>
+        <w:t xml:space="preserve"> + </w:t>
+      </w:r>
+      <w:r>
+        <w:rPr>
+          <w:rFonts w:cstheme="minorHAnsi"/>
+        </w:rPr>
+        <w:t>(COST * (PROFIT / 100))</w:t>
+      </w:r>
+      <w:r>
+        <w:rPr>
+          <w:rFonts w:cstheme="minorHAnsi"/>
+        </w:rPr>
+        <w:t> : a</w:t>
+      </w:r>
+      <w:r>
+        <w:rPr>
+          <w:rFonts w:cstheme="minorHAnsi"/>
+        </w:rPr>
+        <w:t xml:space="preserve">vec cette formule nous prenons en comptes le profit </w:t>
+      </w:r>
+      <w:r>
+        <w:rPr>
+          <w:rFonts w:cstheme="minorHAnsi"/>
+        </w:rPr>
+        <w:t>+</w:t>
+      </w:r>
+      <w:r>
+        <w:rPr>
+          <w:rFonts w:cstheme="minorHAnsi"/>
+        </w:rPr>
+        <w:t xml:space="preserve"> </w:t>
+      </w:r>
+      <w:r>
+        <w:rPr>
+          <w:rFonts w:cstheme="minorHAnsi"/>
+        </w:rPr>
+        <w:t xml:space="preserve">le </w:t>
+      </w:r>
+      <w:r>
+        <w:rPr>
+          <w:rFonts w:cstheme="minorHAnsi"/>
+        </w:rPr>
+        <w:t xml:space="preserve">gain </w:t>
+      </w:r>
+      <w:r>
+        <w:rPr>
+          <w:rFonts w:cstheme="minorHAnsi"/>
+        </w:rPr>
+        <w:t>(gain</w:t>
+      </w:r>
+      <w:r>
+        <w:rPr>
+          <w:rFonts w:cstheme="minorHAnsi"/>
+        </w:rPr>
+        <w:t xml:space="preserve"> = cout </w:t>
+      </w:r>
+      <w:r>
+        <w:rPr>
+          <w:rFonts w:cstheme="minorHAnsi"/>
+        </w:rPr>
+        <w:t>x</w:t>
+      </w:r>
+      <w:r>
+        <w:rPr>
+          <w:rFonts w:cstheme="minorHAnsi"/>
+        </w:rPr>
+        <w:t xml:space="preserve"> </w:t>
+      </w:r>
+      <w:r>
+        <w:rPr>
+          <w:rFonts w:cstheme="minorHAnsi"/>
+        </w:rPr>
+        <w:t>(profit / 100))</w:t>
       </w:r>
       <w:r>
         <w:rPr>
           <w:rFonts w:cstheme="minorHAnsi"/>
         </w:rPr>
         <w:t>.</w:t>
-      </w:r>
-      <w:r>
-        <w:rPr>
-          <w:rFonts w:cstheme="minorHAnsi"/>
-        </w:rPr>
-        <w:t xml:space="preserve"> C’est ce critère qui fera office de tri.</w:t>
-      </w:r>
-    </w:p>
-    <w:p>
-      <w:pPr>
-        <w:rPr>
-          <w:rFonts w:cstheme="minorHAnsi"/>
-        </w:rPr>
-      </w:pPr>
-      <w:r>
-        <w:rPr>
-          <w:rFonts w:cstheme="minorHAnsi"/>
-        </w:rPr>
-        <w:t>Ci-dessous les listes fournis dans le fichier :</w:t>
-      </w:r>
-    </w:p>
-    <w:p>
-      <w:pPr>
-        <w:rPr>
-          <w:rFonts w:ascii="Consolas" w:hAnsi="Consolas" w:cs="Times New Roman"/>
-        </w:rPr>
-      </w:pPr>
-      <w:proofErr w:type="spellStart"/>
-      <w:r>
-        <w:rPr>
-          <w:rFonts w:ascii="Consolas" w:hAnsi="Consolas" w:cs="Times New Roman"/>
-        </w:rPr>
-        <w:t>Costs</w:t>
-      </w:r>
-      <w:proofErr w:type="spellEnd"/>
-      <w:r>
-        <w:rPr>
-          <w:rFonts w:ascii="Consolas" w:hAnsi="Consolas" w:cs="Times New Roman"/>
-        </w:rPr>
-        <w:t xml:space="preserve"> = [20, 30, 50, 70, 60, 80, 22, 26, 48, 34, 42, 110, 38, 14, 18, 8, 4, 10, 24, 114</w:t>
-      </w:r>
-      <w:r>
-        <w:rPr>
-          <w:rFonts w:ascii="Consolas" w:hAnsi="Consolas" w:cs="Times New Roman"/>
-        </w:rPr>
-        <w:t>]</w:t>
-      </w:r>
-    </w:p>
-    <w:p>
-      <w:pPr>
-        <w:rPr>
-          <w:rFonts w:ascii="Consolas" w:hAnsi="Consolas" w:cs="Times New Roman"/>
-        </w:rPr>
-      </w:pPr>
-      <w:r>
-        <w:rPr>
-          <w:rFonts w:ascii="Consolas" w:hAnsi="Consolas" w:cs="Times New Roman"/>
-        </w:rPr>
-        <w:t>Profits = [</w:t>
-      </w:r>
-      <w:r>
-        <w:rPr>
-          <w:rFonts w:ascii="Consolas" w:hAnsi="Consolas" w:cs="Times New Roman"/>
-        </w:rPr>
-        <w:t>5, 10, 15, 20, 17, 25, 7, 11, 13, 27, 17, 9, 23, 1,</w:t>
-      </w:r>
-      <w:r>
-        <w:rPr>
-          <w:rFonts w:ascii="Consolas" w:hAnsi="Consolas" w:cs="Times New Roman"/>
-        </w:rPr>
-        <w:t xml:space="preserve"> </w:t>
-      </w:r>
-      <w:r>
-        <w:rPr>
-          <w:rFonts w:ascii="Consolas" w:hAnsi="Consolas" w:cs="Times New Roman"/>
-        </w:rPr>
-        <w:t>3, 8, 12, 14, 21, 18</w:t>
-      </w:r>
-      <w:r>
-        <w:rPr>
-          <w:rFonts w:ascii="Consolas" w:hAnsi="Consolas" w:cs="Times New Roman"/>
-        </w:rPr>
-        <w:t>]</w:t>
-      </w:r>
-    </w:p>
-    <w:p>
-      <w:pPr>
-        <w:rPr>
-          <w:rFonts w:cstheme="minorHAnsi"/>
-        </w:rPr>
-      </w:pPr>
-      <w:r>
-        <w:rPr>
-          <w:rFonts w:cstheme="minorHAnsi"/>
-        </w:rPr>
-        <w:t>Ci-dessous les listes triées par ordre de rentabilité :</w:t>
-      </w:r>
-    </w:p>
-    <w:p>
-      <w:pPr>
-        <w:rPr>
-          <w:rFonts w:ascii="Consolas" w:hAnsi="Consolas" w:cs="Times New Roman"/>
-        </w:rPr>
-      </w:pPr>
-      <w:proofErr w:type="spellStart"/>
-      <w:r>
-        <w:rPr>
-          <w:rFonts w:ascii="Consolas" w:hAnsi="Consolas" w:cs="Times New Roman"/>
-        </w:rPr>
-        <w:t>Costs</w:t>
-      </w:r>
-      <w:proofErr w:type="spellEnd"/>
-      <w:r>
-        <w:rPr>
-          <w:rFonts w:ascii="Consolas" w:hAnsi="Consolas" w:cs="Times New Roman"/>
-        </w:rPr>
-        <w:t xml:space="preserve"> = [</w:t>
-      </w:r>
-      <w:r>
-        <w:rPr>
-          <w:rFonts w:ascii="Consolas" w:hAnsi="Consolas" w:cs="Times New Roman"/>
-        </w:rPr>
-        <w:t>80, 114, 34, 70, 38, 60, 24, 42, 50, 48, 110, 10, 26, 30,4, 8, 22, 20, 18, 14</w:t>
-      </w:r>
-      <w:r>
-        <w:rPr>
-          <w:rFonts w:ascii="Consolas" w:hAnsi="Consolas" w:cs="Times New Roman"/>
-        </w:rPr>
-        <w:t>]</w:t>
-      </w:r>
-    </w:p>
-    <w:p>
-      <w:pPr>
-        <w:rPr>
-          <w:rFonts w:ascii="Consolas" w:hAnsi="Consolas" w:cs="Times New Roman"/>
-        </w:rPr>
-      </w:pPr>
-      <w:r>
-        <w:rPr>
-          <w:rFonts w:ascii="Consolas" w:hAnsi="Consolas" w:cs="Times New Roman"/>
-        </w:rPr>
-        <w:t>Profits = [25, 18, 27, 20, 23, 17, 21, 17, 15, 13, 9, 14, 11, 10, 12, 8, 7, 5, 3, 1]</w:t>
-      </w:r>
-    </w:p>
-    <w:p>
-      <w:pPr>
-        <w:rPr>
-          <w:rFonts w:cstheme="minorHAnsi"/>
-        </w:rPr>
-      </w:pPr>
-      <w:r>
-        <w:rPr>
-          <w:rFonts w:cstheme="minorHAnsi"/>
-        </w:rPr>
-        <w:t xml:space="preserve">Formule utilisée pour le tri = </w:t>
-      </w:r>
-      <w:r>
-        <w:rPr>
-          <w:rFonts w:cstheme="minorHAnsi"/>
-        </w:rPr>
-        <w:t>PROFIT</w:t>
-      </w:r>
-      <w:r>
-        <w:rPr>
-          <w:rFonts w:cstheme="minorHAnsi"/>
-        </w:rPr>
-        <w:t xml:space="preserve"> + </w:t>
-      </w:r>
-      <w:r>
-        <w:rPr>
-          <w:rFonts w:cstheme="minorHAnsi"/>
-        </w:rPr>
-        <w:t>(COST * (PROFIT / 100))</w:t>
-      </w:r>
-      <w:r>
-        <w:rPr>
-          <w:rFonts w:cstheme="minorHAnsi"/>
-        </w:rPr>
-        <w:t> : a</w:t>
-      </w:r>
-      <w:r>
-        <w:rPr>
-          <w:rFonts w:cstheme="minorHAnsi"/>
-        </w:rPr>
-        <w:t xml:space="preserve">vec cette formule nous prenons en comptes le profit </w:t>
-      </w:r>
-      <w:r>
-        <w:rPr>
-          <w:rFonts w:cstheme="minorHAnsi"/>
-        </w:rPr>
-        <w:t>+</w:t>
-      </w:r>
-      <w:r>
-        <w:rPr>
-          <w:rFonts w:cstheme="minorHAnsi"/>
-        </w:rPr>
-        <w:t xml:space="preserve"> </w:t>
-      </w:r>
-      <w:r>
-        <w:rPr>
-          <w:rFonts w:cstheme="minorHAnsi"/>
-        </w:rPr>
-        <w:t xml:space="preserve">le </w:t>
-      </w:r>
-      <w:r>
-        <w:rPr>
-          <w:rFonts w:cstheme="minorHAnsi"/>
-        </w:rPr>
-        <w:t xml:space="preserve">gain (gain = cout </w:t>
-      </w:r>
-      <w:r>
-        <w:rPr>
-          <w:rFonts w:cstheme="minorHAnsi"/>
-        </w:rPr>
-        <w:t>X</w:t>
-      </w:r>
-      <w:r>
-        <w:rPr>
-          <w:rFonts w:cstheme="minorHAnsi"/>
-        </w:rPr>
-        <w:t xml:space="preserve"> profit).</w:t>
       </w:r>
     </w:p>
     <w:p>
@@ -3379,7 +3587,19 @@
         <w:rPr>
           <w:rFonts w:cstheme="minorHAnsi"/>
         </w:rPr>
-        <w:t xml:space="preserve"> COSTS sans jamais dépasser 500€</w:t>
+        <w:t xml:space="preserve"> COSTS </w:t>
+      </w:r>
+      <w:r>
+        <w:rPr>
+          <w:rFonts w:cstheme="minorHAnsi"/>
+        </w:rPr>
+        <w:t xml:space="preserve">trié </w:t>
+      </w:r>
+      <w:r>
+        <w:rPr>
+          <w:rFonts w:cstheme="minorHAnsi"/>
+        </w:rPr>
+        <w:t>sans jamais dépasser 500€</w:t>
       </w:r>
     </w:p>
     <w:p>
@@ -3415,7 +3635,25 @@
         <w:rPr>
           <w:rFonts w:cstheme="minorHAnsi"/>
         </w:rPr>
-        <w:t xml:space="preserve">(gain = cout X profit) </w:t>
+        <w:t>(gain = cout x</w:t>
+      </w:r>
+      <w:r>
+        <w:rPr>
+          <w:rFonts w:cstheme="minorHAnsi"/>
+        </w:rPr>
+        <w:t xml:space="preserve"> </w:t>
+      </w:r>
+      <w:r>
+        <w:rPr>
+          <w:rFonts w:cstheme="minorHAnsi"/>
+        </w:rPr>
+        <w:t>(profit / 100))</w:t>
+      </w:r>
+      <w:r>
+        <w:rPr>
+          <w:rFonts w:cstheme="minorHAnsi"/>
+        </w:rPr>
+        <w:t xml:space="preserve"> </w:t>
       </w:r>
       <w:r>
         <w:rPr>
@@ -3434,6 +3672,33 @@
           <w:rFonts w:cstheme="minorHAnsi"/>
         </w:rPr>
         <w:t>sélectionnée</w:t>
+      </w:r>
+    </w:p>
+    <w:p>
+      <w:pPr>
+        <w:rPr>
+          <w:rFonts w:ascii="Times New Roman" w:hAnsi="Times New Roman" w:cs="Times New Roman"/>
+        </w:rPr>
+      </w:pPr>
+      <w:r>
+        <w:rPr>
+          <w:rFonts w:cstheme="minorHAnsi"/>
+        </w:rPr>
+        <w:t>Le calcul de complexité de cet algorithme (</w:t>
+      </w:r>
+      <w:proofErr w:type="spellStart"/>
+      <w:r>
+        <w:rPr>
+          <w:rFonts w:cstheme="minorHAnsi"/>
+        </w:rPr>
+        <w:t>Big-O</w:t>
+      </w:r>
+      <w:proofErr w:type="spellEnd"/>
+      <w:r>
+        <w:rPr>
+          <w:rFonts w:cstheme="minorHAnsi"/>
+        </w:rPr>
+        <w:t xml:space="preserve">) est 0(n). L’itération pouvant se produire au maximum « n fois » (n étant le nombre d’actions que l’on achètera ou pas). Ce calcul est la prédiction du pire temps de calcul : dans l’hypothèse où la solution optimale serait l’achat de toutes les actions, l’itération se produirait donc autant de fois qu’il y’a d’article. </w:t>
       </w:r>
     </w:p>
     <w:p>
@@ -3486,7 +3751,17 @@
     </w:p>
     <w:p>
       <w:r>
-        <w:t>Cette méthode dites « glouton » a le grand avantage d’avoir un temps</w:t>
+        <w:t>Avantage : temps de traitement.</w:t>
+      </w:r>
+    </w:p>
+    <w:p>
+      <w:r>
+        <w:t>Inconvénient : toutes les méthodes ne sont pas testées.</w:t>
+      </w:r>
+    </w:p>
+    <w:p>
+      <w:r>
+        <w:t>Cette méthode dite « glouton » a le grand avantage d’avoir un temps</w:t>
       </w:r>
       <w:r>
         <w:t xml:space="preserve"> de traitement très rapide </w:t>
@@ -3603,6 +3878,9 @@
         <w:t>Cette méthode utilise la récursivité pour tester l’ensemble des combinaisons possible</w:t>
       </w:r>
       <w:r>
+        <w:t>s</w:t>
+      </w:r>
+      <w:r>
         <w:t>.</w:t>
       </w:r>
     </w:p>
@@ -3630,26 +3908,9 @@
     </w:p>
     <w:p>
       <w:r>
-        <w:t>Les colonnes contiendront toutes les valeurs possibles de l’investissement : de 0€ à 500€.</w:t>
-      </w:r>
-    </w:p>
-    <w:p>
-      <w:pPr>
-        <w:rPr>
-          <w:rFonts w:ascii="Consolas" w:hAnsi="Consolas"/>
-        </w:rPr>
-      </w:pPr>
-      <w:r>
-        <w:t xml:space="preserve">Les lignes contiendront les montant des actions que l’on conservera ou pas en fonction du critère de sélection : </w:t>
-      </w:r>
-      <w:r>
-        <w:rPr>
-          <w:rFonts w:ascii="Consolas" w:hAnsi="Consolas"/>
-        </w:rPr>
-        <w:t>if &lt;= investissement max.</w:t>
-      </w:r>
-    </w:p>
-    <w:p/>
+        <w:t>L’itération consiste à tester chaque élément et le comparer au précédent pour voir celui qui rapporte le plus.</w:t>
+      </w:r>
+    </w:p>
     <w:sectPr>
       <w:pgSz w:w="16838" w:h="11906" w:orient="landscape"/>
       <w:pgMar w:top="1417" w:right="1417" w:bottom="1417" w:left="1417" w:header="708" w:footer="708" w:gutter="0"/>
@@ -4651,7 +4912,7 @@
 </file>
 
 <file path=customXml/itemProps1.xml><?xml version="1.0" encoding="utf-8"?>
-<ds:datastoreItem xmlns:ds="http://schemas.openxmlformats.org/officeDocument/2006/customXml" ds:itemID="{23F7B757-1603-4498-AA75-536D7C956825}">
+<ds:datastoreItem xmlns:ds="http://schemas.openxmlformats.org/officeDocument/2006/customXml" ds:itemID="{09E7EC60-E0AB-4FAE-A778-09163EFC4B78}">
   <ds:schemaRefs>
     <ds:schemaRef ds:uri="http://schemas.openxmlformats.org/officeDocument/2006/bibliography"/>
   </ds:schemaRefs>

</xml_diff>

<commit_message>
mise à jour doc Word
</commit_message>
<xml_diff>
--- a/Bruteforce.docx
+++ b/Bruteforce.docx
@@ -3047,36 +3047,20 @@
       </w:pPr>
       <w:r>
         <w:rPr>
-          <w:rFonts w:ascii="Consolas" w:hAnsi="Consolas" w:cs="Consolas"/>
-          <w:color w:val="000000" w:themeColor="text1"/>
-          <w:sz w:val="20"/>
-          <w:szCs w:val="20"/>
-        </w:rPr>
-        <w:t>Fin</w:t>
-      </w:r>
-    </w:p>
-    <w:p>
-      <w:pPr>
-        <w:rPr>
-          <w:b/>
-        </w:rPr>
-      </w:pPr>
-      <w:r>
-        <w:rPr>
           <w:b/>
           <w:noProof/>
           <w:lang w:eastAsia="fr-FR"/>
         </w:rPr>
         <w:drawing>
-          <wp:anchor distT="0" distB="0" distL="114300" distR="114300" simplePos="0" relativeHeight="251668480" behindDoc="0" locked="0" layoutInCell="1" allowOverlap="1" wp14:anchorId="3690BDB8" wp14:editId="69CB15E8">
+          <wp:anchor distT="0" distB="0" distL="114300" distR="114300" simplePos="0" relativeHeight="251668480" behindDoc="0" locked="0" layoutInCell="1" allowOverlap="1" wp14:anchorId="53A9C3D4" wp14:editId="32CA74CF">
             <wp:simplePos x="0" y="0"/>
             <wp:positionH relativeFrom="column">
               <wp:posOffset>1271905</wp:posOffset>
             </wp:positionH>
             <wp:positionV relativeFrom="paragraph">
-              <wp:posOffset>13970</wp:posOffset>
+              <wp:posOffset>124447</wp:posOffset>
             </wp:positionV>
-            <wp:extent cx="6029096" cy="5038725"/>
+            <wp:extent cx="6210300" cy="5190164"/>
             <wp:effectExtent l="0" t="0" r="0" b="0"/>
             <wp:wrapNone/>
             <wp:docPr id="16" name="Image 16"/>
@@ -3105,7 +3089,7 @@
                   <pic:spPr>
                     <a:xfrm>
                       <a:off x="0" y="0"/>
-                      <a:ext cx="6041308" cy="5048931"/>
+                      <a:ext cx="6211335" cy="5191029"/>
                     </a:xfrm>
                     <a:prstGeom prst="rect">
                       <a:avLst/>
@@ -3123,6 +3107,22 @@
           </wp:anchor>
         </w:drawing>
       </w:r>
+      <w:r>
+        <w:rPr>
+          <w:rFonts w:ascii="Consolas" w:hAnsi="Consolas" w:cs="Consolas"/>
+          <w:color w:val="000000" w:themeColor="text1"/>
+          <w:sz w:val="20"/>
+          <w:szCs w:val="20"/>
+        </w:rPr>
+        <w:t>Fin</w:t>
+      </w:r>
+    </w:p>
+    <w:p>
+      <w:pPr>
+        <w:rPr>
+          <w:b/>
+        </w:rPr>
+      </w:pPr>
       <w:r>
         <w:rPr>
           <w:b/>
@@ -4051,81 +4051,187 @@
     <w:p>
       <w:pPr>
         <w:rPr>
+          <w:rFonts w:cstheme="minorHAnsi"/>
+        </w:rPr>
+      </w:pPr>
+      <w:r>
+        <w:rPr>
+          <w:rFonts w:cstheme="minorHAnsi"/>
+        </w:rPr>
+        <w:t>Le calcul de complexité de cet algorithme (</w:t>
+      </w:r>
+      <w:proofErr w:type="spellStart"/>
+      <w:r>
+        <w:rPr>
+          <w:rFonts w:cstheme="minorHAnsi"/>
+        </w:rPr>
+        <w:t>Big-O</w:t>
+      </w:r>
+      <w:proofErr w:type="spellEnd"/>
+      <w:r>
+        <w:rPr>
+          <w:rFonts w:cstheme="minorHAnsi"/>
+        </w:rPr>
+        <w:t>) est 0(n). L’itération pouvant se produire au maximum « n fois » (n étant le nombre d’actions que l’on achètera ou pas</w:t>
+      </w:r>
+      <w:r>
+        <w:rPr>
+          <w:rFonts w:cstheme="minorHAnsi"/>
+        </w:rPr>
+        <w:t>, en suivant l’ordre du tri</w:t>
+      </w:r>
+      <w:r>
+        <w:rPr>
+          <w:rFonts w:cstheme="minorHAnsi"/>
+        </w:rPr>
+        <w:t xml:space="preserve">). Ce calcul est la prédiction du pire temps de calcul : dans l’hypothèse où la solution optimale serait l’achat de toutes les actions, l’itération se produirait donc autant de fois qu’il y’a d’article. </w:t>
+      </w:r>
+      <w:r>
+        <w:rPr>
+          <w:rFonts w:cstheme="minorHAnsi"/>
+        </w:rPr>
+        <w:t>Dans cette hypothèse</w:t>
+      </w:r>
+      <w:r>
+        <w:rPr>
+          <w:rFonts w:cstheme="minorHAnsi"/>
+        </w:rPr>
+        <w:t>,</w:t>
+      </w:r>
+      <w:r>
+        <w:rPr>
+          <w:rFonts w:cstheme="minorHAnsi"/>
+        </w:rPr>
+        <w:t xml:space="preserve"> </w:t>
+      </w:r>
+      <w:proofErr w:type="spellStart"/>
+      <w:r>
+        <w:rPr>
+          <w:rFonts w:cstheme="minorHAnsi"/>
+        </w:rPr>
+        <w:t>Big-O</w:t>
+      </w:r>
+      <w:proofErr w:type="spellEnd"/>
+      <w:r>
+        <w:rPr>
+          <w:rFonts w:cstheme="minorHAnsi"/>
+        </w:rPr>
+        <w:t xml:space="preserve"> serait constant et donc égal à </w:t>
+      </w:r>
+      <w:r>
+        <w:rPr>
+          <w:rFonts w:cstheme="minorHAnsi"/>
+        </w:rPr>
+        <w:t>0(20).</w:t>
+      </w:r>
+    </w:p>
+    <w:p>
+      <w:pPr>
+        <w:rPr>
+          <w:rFonts w:cstheme="minorHAnsi"/>
+        </w:rPr>
+      </w:pPr>
+      <w:r>
+        <w:rPr>
+          <w:rFonts w:cstheme="minorHAnsi"/>
+          <w:b/>
+          <w:noProof/>
+          <w:u w:val="single"/>
+          <w:lang w:eastAsia="fr-FR"/>
+        </w:rPr>
+        <w:lastRenderedPageBreak/>
+        <w:drawing>
+          <wp:anchor distT="0" distB="0" distL="114300" distR="114300" simplePos="0" relativeHeight="251672576" behindDoc="0" locked="0" layoutInCell="1" allowOverlap="1">
+            <wp:simplePos x="0" y="0"/>
+            <wp:positionH relativeFrom="margin">
+              <wp:align>right</wp:align>
+            </wp:positionH>
+            <wp:positionV relativeFrom="paragraph">
+              <wp:posOffset>-61595</wp:posOffset>
+            </wp:positionV>
+            <wp:extent cx="7579937" cy="6296025"/>
+            <wp:effectExtent l="0" t="0" r="0" b="0"/>
+            <wp:wrapNone/>
+            <wp:docPr id="14" name="Image 14"/>
+            <wp:cNvGraphicFramePr>
+              <a:graphicFrameLocks xmlns:a="http://schemas.openxmlformats.org/drawingml/2006/main" noChangeAspect="1"/>
+            </wp:cNvGraphicFramePr>
+            <a:graphic xmlns:a="http://schemas.openxmlformats.org/drawingml/2006/main">
+              <a:graphicData uri="http://schemas.openxmlformats.org/drawingml/2006/picture">
+                <pic:pic xmlns:pic="http://schemas.openxmlformats.org/drawingml/2006/picture">
+                  <pic:nvPicPr>
+                    <pic:cNvPr id="14" name="organigramme_optimized_T.png"/>
+                    <pic:cNvPicPr/>
+                  </pic:nvPicPr>
+                  <pic:blipFill>
+                    <a:blip r:embed="rId9">
+                      <a:extLst>
+                        <a:ext uri="{28A0092B-C50C-407E-A947-70E740481C1C}">
+                          <a14:useLocalDpi xmlns:a14="http://schemas.microsoft.com/office/drawing/2010/main" val="0"/>
+                        </a:ext>
+                      </a:extLst>
+                    </a:blip>
+                    <a:stretch>
+                      <a:fillRect/>
+                    </a:stretch>
+                  </pic:blipFill>
+                  <pic:spPr>
+                    <a:xfrm>
+                      <a:off x="0" y="0"/>
+                      <a:ext cx="7579937" cy="6296025"/>
+                    </a:xfrm>
+                    <a:prstGeom prst="rect">
+                      <a:avLst/>
+                    </a:prstGeom>
+                  </pic:spPr>
+                </pic:pic>
+              </a:graphicData>
+            </a:graphic>
+            <wp14:sizeRelH relativeFrom="page">
+              <wp14:pctWidth>0</wp14:pctWidth>
+            </wp14:sizeRelH>
+            <wp14:sizeRelV relativeFrom="page">
+              <wp14:pctHeight>0</wp14:pctHeight>
+            </wp14:sizeRelV>
+          </wp:anchor>
+        </w:drawing>
+      </w:r>
+      <w:r>
+        <w:rPr>
+          <w:rFonts w:cstheme="minorHAnsi"/>
+          <w:b/>
+          <w:u w:val="single"/>
+        </w:rPr>
+        <w:t>Organigramme</w:t>
+      </w:r>
+      <w:r>
+        <w:rPr>
+          <w:rFonts w:cstheme="minorHAnsi"/>
+        </w:rPr>
+        <w:t> :</w:t>
+      </w:r>
+    </w:p>
+    <w:p>
+      <w:pPr>
+        <w:rPr>
+          <w:rFonts w:cstheme="minorHAnsi"/>
+        </w:rPr>
+      </w:pPr>
+      <w:r>
+        <w:rPr>
+          <w:rFonts w:cstheme="minorHAnsi"/>
+        </w:rPr>
+        <w:br w:type="page"/>
+      </w:r>
+    </w:p>
+    <w:p>
+      <w:pPr>
+        <w:rPr>
           <w:rFonts w:ascii="Times New Roman" w:hAnsi="Times New Roman" w:cs="Times New Roman"/>
           <w:b/>
           <w:u w:val="single"/>
         </w:rPr>
       </w:pPr>
-      <w:r>
-        <w:rPr>
-          <w:rFonts w:cstheme="minorHAnsi"/>
-        </w:rPr>
-        <w:t>Le calcul de complexité de cet algorithme (</w:t>
-      </w:r>
-      <w:proofErr w:type="spellStart"/>
-      <w:r>
-        <w:rPr>
-          <w:rFonts w:cstheme="minorHAnsi"/>
-        </w:rPr>
-        <w:t>Big-O</w:t>
-      </w:r>
-      <w:proofErr w:type="spellEnd"/>
-      <w:r>
-        <w:rPr>
-          <w:rFonts w:cstheme="minorHAnsi"/>
-        </w:rPr>
-        <w:t>) est 0(n). L’itération pouvant se produire au maximum « n fois » (n étant le nombre d’actions que l’on achètera ou pas</w:t>
-      </w:r>
-      <w:r>
-        <w:rPr>
-          <w:rFonts w:cstheme="minorHAnsi"/>
-        </w:rPr>
-        <w:t>, en suivant l’ordre du tri</w:t>
-      </w:r>
-      <w:r>
-        <w:rPr>
-          <w:rFonts w:cstheme="minorHAnsi"/>
-        </w:rPr>
-        <w:t xml:space="preserve">). Ce calcul est la prédiction du pire temps de calcul : dans l’hypothèse où la solution optimale serait l’achat de toutes les actions, l’itération se produirait donc autant de fois qu’il y’a d’article. </w:t>
-      </w:r>
-      <w:r>
-        <w:rPr>
-          <w:rFonts w:cstheme="minorHAnsi"/>
-        </w:rPr>
-        <w:t>Dans cette hypothèse</w:t>
-      </w:r>
-      <w:r>
-        <w:rPr>
-          <w:rFonts w:cstheme="minorHAnsi"/>
-        </w:rPr>
-        <w:t>,</w:t>
-      </w:r>
-      <w:r>
-        <w:rPr>
-          <w:rFonts w:cstheme="minorHAnsi"/>
-        </w:rPr>
-        <w:t xml:space="preserve"> </w:t>
-      </w:r>
-      <w:proofErr w:type="spellStart"/>
-      <w:r>
-        <w:rPr>
-          <w:rFonts w:cstheme="minorHAnsi"/>
-        </w:rPr>
-        <w:t>Big-O</w:t>
-      </w:r>
-      <w:proofErr w:type="spellEnd"/>
-      <w:r>
-        <w:rPr>
-          <w:rFonts w:cstheme="minorHAnsi"/>
-        </w:rPr>
-        <w:t xml:space="preserve"> serait constant et donc égal à </w:t>
-      </w:r>
-      <w:r>
-        <w:rPr>
-          <w:rFonts w:cstheme="minorHAnsi"/>
-        </w:rPr>
-        <w:t>0(20).</w:t>
-      </w:r>
     </w:p>
     <w:p>
       <w:r>
@@ -4133,7 +4239,6 @@
           <w:b/>
           <w:u w:val="single"/>
         </w:rPr>
-        <w:lastRenderedPageBreak/>
         <w:t>Conclusion</w:t>
       </w:r>
       <w:r>
@@ -4198,7 +4303,7 @@
                     </pic:cNvPicPr>
                   </pic:nvPicPr>
                   <pic:blipFill>
-                    <a:blip r:embed="rId9">
+                    <a:blip r:embed="rId10">
                       <a:extLst>
                         <a:ext uri="{28A0092B-C50C-407E-A947-70E740481C1C}">
                           <a14:useLocalDpi xmlns:a14="http://schemas.microsoft.com/office/drawing/2010/main" val="0"/>
@@ -4245,10 +4350,10 @@
           <w:lang w:eastAsia="fr-FR"/>
         </w:rPr>
         <w:drawing>
-          <wp:inline distT="0" distB="0" distL="0" distR="0" wp14:anchorId="76DF9A7F" wp14:editId="40185DAA">
-            <wp:extent cx="5057775" cy="609600"/>
-            <wp:effectExtent l="0" t="0" r="9525" b="0"/>
-            <wp:docPr id="6" name="Image 6"/>
+          <wp:inline distT="0" distB="0" distL="0" distR="0">
+            <wp:extent cx="6400800" cy="640080"/>
+            <wp:effectExtent l="0" t="0" r="0" b="7620"/>
+            <wp:docPr id="15" name="Image 15"/>
             <wp:cNvGraphicFramePr>
               <a:graphicFrameLocks xmlns:a="http://schemas.openxmlformats.org/drawingml/2006/main" noChangeAspect="1"/>
             </wp:cNvGraphicFramePr>
@@ -4256,23 +4361,36 @@
               <a:graphicData uri="http://schemas.openxmlformats.org/drawingml/2006/picture">
                 <pic:pic xmlns:pic="http://schemas.openxmlformats.org/drawingml/2006/picture">
                   <pic:nvPicPr>
-                    <pic:cNvPr id="1" name=""/>
-                    <pic:cNvPicPr/>
+                    <pic:cNvPr id="0" name="Picture 1"/>
+                    <pic:cNvPicPr>
+                      <a:picLocks noChangeAspect="1" noChangeArrowheads="1"/>
+                    </pic:cNvPicPr>
                   </pic:nvPicPr>
                   <pic:blipFill>
-                    <a:blip r:embed="rId10"/>
+                    <a:blip r:embed="rId11">
+                      <a:extLst>
+                        <a:ext uri="{28A0092B-C50C-407E-A947-70E740481C1C}">
+                          <a14:useLocalDpi xmlns:a14="http://schemas.microsoft.com/office/drawing/2010/main" val="0"/>
+                        </a:ext>
+                      </a:extLst>
+                    </a:blip>
+                    <a:srcRect/>
                     <a:stretch>
                       <a:fillRect/>
                     </a:stretch>
                   </pic:blipFill>
-                  <pic:spPr>
+                  <pic:spPr bwMode="auto">
                     <a:xfrm>
                       <a:off x="0" y="0"/>
-                      <a:ext cx="5057775" cy="609600"/>
+                      <a:ext cx="6400800" cy="640080"/>
                     </a:xfrm>
                     <a:prstGeom prst="rect">
                       <a:avLst/>
                     </a:prstGeom>
+                    <a:noFill/>
+                    <a:ln>
+                      <a:noFill/>
+                    </a:ln>
                   </pic:spPr>
                 </pic:pic>
               </a:graphicData>
@@ -4502,8 +4620,6 @@
         </w:rPr>
         <w:t>Algorithme dynamique</w:t>
       </w:r>
-      <w:bookmarkStart w:id="0" w:name="_GoBack"/>
-      <w:bookmarkEnd w:id="0"/>
     </w:p>
     <w:p>
       <w:pPr>
@@ -4647,11 +4763,57 @@
       </w:r>
     </w:p>
     <w:p>
+      <w:pPr>
+        <w:rPr>
+          <w:b/>
+        </w:rPr>
+      </w:pPr>
       <w:r>
         <w:rPr>
           <w:b/>
           <w:u w:val="single"/>
         </w:rPr>
+        <w:t>Organigramme</w:t>
+      </w:r>
+      <w:r>
+        <w:rPr>
+          <w:b/>
+        </w:rPr>
+        <w:t> :</w:t>
+      </w:r>
+    </w:p>
+    <w:p>
+      <w:pPr>
+        <w:rPr>
+          <w:b/>
+          <w:u w:val="single"/>
+        </w:rPr>
+      </w:pPr>
+    </w:p>
+    <w:p>
+      <w:pPr>
+        <w:rPr>
+          <w:b/>
+          <w:u w:val="single"/>
+        </w:rPr>
+      </w:pPr>
+      <w:r>
+        <w:rPr>
+          <w:b/>
+          <w:u w:val="single"/>
+        </w:rPr>
+        <w:br w:type="page"/>
+      </w:r>
+    </w:p>
+    <w:p>
+      <w:bookmarkStart w:id="0" w:name="_GoBack"/>
+      <w:bookmarkEnd w:id="0"/>
+      <w:r>
+        <w:rPr>
+          <w:b/>
+          <w:u w:val="single"/>
+        </w:rPr>
+        <w:lastRenderedPageBreak/>
         <w:t>Conclusion</w:t>
       </w:r>
       <w:r>
@@ -4730,7 +4892,6 @@
           <w:noProof/>
           <w:lang w:eastAsia="fr-FR"/>
         </w:rPr>
-        <w:lastRenderedPageBreak/>
         <w:drawing>
           <wp:inline distT="0" distB="0" distL="0" distR="0" wp14:anchorId="51A348D5" wp14:editId="002DE162">
             <wp:extent cx="8892540" cy="1197109"/>
@@ -4749,7 +4910,7 @@
                     </pic:cNvPicPr>
                   </pic:nvPicPr>
                   <pic:blipFill>
-                    <a:blip r:embed="rId11">
+                    <a:blip r:embed="rId12">
                       <a:extLst>
                         <a:ext uri="{28A0092B-C50C-407E-A947-70E740481C1C}">
                           <a14:useLocalDpi xmlns:a14="http://schemas.microsoft.com/office/drawing/2010/main" val="0"/>
@@ -4793,27 +4954,41 @@
           <w:noProof/>
           <w:lang w:eastAsia="fr-FR"/>
         </w:rPr>
-        <w:t>La place mémoire occupée est de 297.Mo :</w:t>
-      </w:r>
-    </w:p>
-    <w:p>
-      <w:pPr>
-        <w:jc w:val="center"/>
+        <w:t>La</w:t>
+      </w:r>
+      <w:r>
         <w:rPr>
           <w:noProof/>
           <w:lang w:eastAsia="fr-FR"/>
         </w:rPr>
-      </w:pPr>
+        <w:t xml:space="preserve"> place mémoire occupée est de 30</w:t>
+      </w:r>
       <w:r>
         <w:rPr>
           <w:noProof/>
           <w:lang w:eastAsia="fr-FR"/>
         </w:rPr>
+        <w:t>Mo :</w:t>
+      </w:r>
+    </w:p>
+    <w:p>
+      <w:pPr>
+        <w:jc w:val="center"/>
+        <w:rPr>
+          <w:noProof/>
+          <w:lang w:eastAsia="fr-FR"/>
+        </w:rPr>
+      </w:pPr>
+      <w:r>
+        <w:rPr>
+          <w:noProof/>
+          <w:lang w:eastAsia="fr-FR"/>
+        </w:rPr>
         <w:drawing>
-          <wp:inline distT="0" distB="0" distL="0" distR="0" wp14:anchorId="610FEDA0" wp14:editId="2E690853">
-            <wp:extent cx="5086350" cy="581025"/>
-            <wp:effectExtent l="0" t="0" r="0" b="9525"/>
-            <wp:docPr id="7" name="Image 7"/>
+          <wp:inline distT="0" distB="0" distL="0" distR="0">
+            <wp:extent cx="6400800" cy="548640"/>
+            <wp:effectExtent l="0" t="0" r="0" b="3810"/>
+            <wp:docPr id="19" name="Image 19"/>
             <wp:cNvGraphicFramePr>
               <a:graphicFrameLocks xmlns:a="http://schemas.openxmlformats.org/drawingml/2006/main" noChangeAspect="1"/>
             </wp:cNvGraphicFramePr>
@@ -4821,23 +4996,36 @@
               <a:graphicData uri="http://schemas.openxmlformats.org/drawingml/2006/picture">
                 <pic:pic xmlns:pic="http://schemas.openxmlformats.org/drawingml/2006/picture">
                   <pic:nvPicPr>
-                    <pic:cNvPr id="1" name=""/>
-                    <pic:cNvPicPr/>
+                    <pic:cNvPr id="0" name="Picture 2"/>
+                    <pic:cNvPicPr>
+                      <a:picLocks noChangeAspect="1" noChangeArrowheads="1"/>
+                    </pic:cNvPicPr>
                   </pic:nvPicPr>
                   <pic:blipFill>
-                    <a:blip r:embed="rId12"/>
+                    <a:blip r:embed="rId13">
+                      <a:extLst>
+                        <a:ext uri="{28A0092B-C50C-407E-A947-70E740481C1C}">
+                          <a14:useLocalDpi xmlns:a14="http://schemas.microsoft.com/office/drawing/2010/main" val="0"/>
+                        </a:ext>
+                      </a:extLst>
+                    </a:blip>
+                    <a:srcRect/>
                     <a:stretch>
                       <a:fillRect/>
                     </a:stretch>
                   </pic:blipFill>
-                  <pic:spPr>
+                  <pic:spPr bwMode="auto">
                     <a:xfrm>
                       <a:off x="0" y="0"/>
-                      <a:ext cx="5086350" cy="581025"/>
+                      <a:ext cx="6400800" cy="548640"/>
                     </a:xfrm>
                     <a:prstGeom prst="rect">
                       <a:avLst/>
                     </a:prstGeom>
+                    <a:noFill/>
+                    <a:ln>
+                      <a:noFill/>
+                    </a:ln>
                   </pic:spPr>
                 </pic:pic>
               </a:graphicData>
@@ -6123,7 +6311,7 @@
 </file>
 
 <file path=customXml/itemProps1.xml><?xml version="1.0" encoding="utf-8"?>
-<ds:datastoreItem xmlns:ds="http://schemas.openxmlformats.org/officeDocument/2006/customXml" ds:itemID="{4CEDFABA-8D6D-4D29-82EB-49615C58045A}">
+<ds:datastoreItem xmlns:ds="http://schemas.openxmlformats.org/officeDocument/2006/customXml" ds:itemID="{38E663DB-2304-4FC5-AE4A-0C8F708DB3CF}">
   <ds:schemaRefs>
     <ds:schemaRef ds:uri="http://schemas.openxmlformats.org/officeDocument/2006/bibliography"/>
   </ds:schemaRefs>

</xml_diff>

<commit_message>
mise à jour doc winword
</commit_message>
<xml_diff>
--- a/Bruteforce.docx
+++ b/Bruteforce.docx
@@ -252,14 +252,12 @@
         </w:rPr>
         <w:t xml:space="preserve">sont </w:t>
       </w:r>
-      <w:proofErr w:type="gramStart"/>
-      <w:r>
-        <w:rPr>
-          <w:rFonts w:cstheme="minorHAnsi"/>
-        </w:rPr>
-        <w:t>proposées</w:t>
-      </w:r>
-      <w:proofErr w:type="gramEnd"/>
+      <w:r>
+        <w:rPr>
+          <w:rFonts w:cstheme="minorHAnsi"/>
+        </w:rPr>
+        <w:t>proposés</w:t>
+      </w:r>
       <w:r>
         <w:rPr>
           <w:rFonts w:cstheme="minorHAnsi"/>
@@ -877,6 +875,13 @@
         <w:t>Prenons l’exemple suivant avec le chiffre 405 874 (base 10) = 01100011000101110010 (base 2)</w:t>
       </w:r>
     </w:p>
+    <w:p>
+      <w:pPr>
+        <w:rPr>
+          <w:rFonts w:cstheme="minorHAnsi"/>
+        </w:rPr>
+      </w:pPr>
+    </w:p>
     <w:tbl>
       <w:tblPr>
         <w:tblW w:w="7824" w:type="dxa"/>
@@ -2430,7 +2435,7 @@
     <w:p>
       <w:pPr>
         <w:rPr>
-          <w:rFonts w:ascii="Times New Roman" w:hAnsi="Times New Roman" w:cs="Times New Roman"/>
+          <w:rFonts w:cstheme="minorHAnsi"/>
         </w:rPr>
       </w:pPr>
       <w:r>
@@ -2584,6 +2589,19 @@
           <w:rFonts w:cstheme="minorHAnsi"/>
         </w:rPr>
         <w:t>).</w:t>
+      </w:r>
+    </w:p>
+    <w:p>
+      <w:pPr>
+        <w:rPr>
+          <w:rFonts w:cstheme="minorHAnsi"/>
+        </w:rPr>
+      </w:pPr>
+      <w:r>
+        <w:rPr>
+          <w:rFonts w:cstheme="minorHAnsi"/>
+        </w:rPr>
+        <w:br w:type="page"/>
       </w:r>
     </w:p>
     <w:p>
@@ -2601,6 +2619,7 @@
           <w:b/>
           <w:u w:val="single"/>
         </w:rPr>
+        <w:lastRenderedPageBreak/>
         <w:t>Pseudo-code</w:t>
       </w:r>
       <w:proofErr w:type="spellEnd"/>
@@ -2964,7 +2983,6 @@
           <w:sz w:val="20"/>
           <w:szCs w:val="20"/>
         </w:rPr>
-        <w:lastRenderedPageBreak/>
         <w:tab/>
       </w:r>
       <w:r>
@@ -3043,6 +3061,37 @@
           <w:color w:val="000000" w:themeColor="text1"/>
           <w:sz w:val="20"/>
           <w:szCs w:val="20"/>
+        </w:rPr>
+      </w:pPr>
+      <w:r>
+        <w:rPr>
+          <w:rFonts w:ascii="Consolas" w:hAnsi="Consolas" w:cs="Consolas"/>
+          <w:color w:val="000000" w:themeColor="text1"/>
+          <w:sz w:val="20"/>
+          <w:szCs w:val="20"/>
+        </w:rPr>
+        <w:t>Fin</w:t>
+      </w:r>
+    </w:p>
+    <w:p>
+      <w:pPr>
+        <w:rPr>
+          <w:b/>
+          <w:u w:val="single"/>
+        </w:rPr>
+      </w:pPr>
+      <w:r>
+        <w:rPr>
+          <w:b/>
+          <w:u w:val="single"/>
+        </w:rPr>
+        <w:br w:type="page"/>
+      </w:r>
+    </w:p>
+    <w:p>
+      <w:pPr>
+        <w:rPr>
+          <w:b/>
         </w:rPr>
       </w:pPr>
       <w:r>
@@ -3051,17 +3100,18 @@
           <w:noProof/>
           <w:lang w:eastAsia="fr-FR"/>
         </w:rPr>
+        <w:lastRenderedPageBreak/>
         <w:drawing>
-          <wp:anchor distT="0" distB="0" distL="114300" distR="114300" simplePos="0" relativeHeight="251668480" behindDoc="0" locked="0" layoutInCell="1" allowOverlap="1" wp14:anchorId="53A9C3D4" wp14:editId="32CA74CF">
+          <wp:anchor distT="0" distB="0" distL="114300" distR="114300" simplePos="0" relativeHeight="251668480" behindDoc="0" locked="0" layoutInCell="1" allowOverlap="1" wp14:anchorId="3BAFB929" wp14:editId="5F5F40C5">
             <wp:simplePos x="0" y="0"/>
             <wp:positionH relativeFrom="column">
-              <wp:posOffset>1271905</wp:posOffset>
+              <wp:posOffset>1508125</wp:posOffset>
             </wp:positionH>
             <wp:positionV relativeFrom="paragraph">
-              <wp:posOffset>124447</wp:posOffset>
+              <wp:posOffset>128905</wp:posOffset>
             </wp:positionV>
-            <wp:extent cx="6210300" cy="5190164"/>
-            <wp:effectExtent l="0" t="0" r="0" b="0"/>
+            <wp:extent cx="6849690" cy="5724525"/>
+            <wp:effectExtent l="0" t="0" r="8890" b="0"/>
             <wp:wrapNone/>
             <wp:docPr id="16" name="Image 16"/>
             <wp:cNvGraphicFramePr>
@@ -3089,7 +3139,7 @@
                   <pic:spPr>
                     <a:xfrm>
                       <a:off x="0" y="0"/>
-                      <a:ext cx="6211335" cy="5191029"/>
+                      <a:ext cx="6849690" cy="5724525"/>
                     </a:xfrm>
                     <a:prstGeom prst="rect">
                       <a:avLst/>
@@ -3107,22 +3157,6 @@
           </wp:anchor>
         </w:drawing>
       </w:r>
-      <w:r>
-        <w:rPr>
-          <w:rFonts w:ascii="Consolas" w:hAnsi="Consolas" w:cs="Consolas"/>
-          <w:color w:val="000000" w:themeColor="text1"/>
-          <w:sz w:val="20"/>
-          <w:szCs w:val="20"/>
-        </w:rPr>
-        <w:t>Fin</w:t>
-      </w:r>
-    </w:p>
-    <w:p>
-      <w:pPr>
-        <w:rPr>
-          <w:b/>
-        </w:rPr>
-      </w:pPr>
       <w:r>
         <w:rPr>
           <w:b/>
@@ -3384,8 +3418,8 @@
         <w:rPr>
           <w:rFonts w:cstheme="minorHAnsi"/>
           <w:noProof/>
-          <w:sz w:val="96"/>
-          <w:szCs w:val="96"/>
+          <w:sz w:val="88"/>
+          <w:szCs w:val="88"/>
           <w:lang w:eastAsia="fr-FR"/>
         </w:rPr>
       </w:pPr>
@@ -3393,15 +3427,99 @@
         <w:rPr>
           <w:rFonts w:cstheme="minorHAnsi"/>
           <w:noProof/>
-          <w:sz w:val="96"/>
-          <w:szCs w:val="96"/>
+          <w:sz w:val="88"/>
+          <w:szCs w:val="88"/>
           <w:lang w:eastAsia="fr-FR"/>
         </w:rPr>
         <w:lastRenderedPageBreak/>
         <mc:AlternateContent>
           <mc:Choice Requires="wps">
             <w:drawing>
-              <wp:anchor distT="0" distB="0" distL="114300" distR="114300" simplePos="0" relativeHeight="251669504" behindDoc="0" locked="0" layoutInCell="1" allowOverlap="1">
+              <wp:anchor distT="0" distB="0" distL="114300" distR="114300" simplePos="0" relativeHeight="251661312" behindDoc="0" locked="0" layoutInCell="1" allowOverlap="1" wp14:anchorId="7EBFB63E" wp14:editId="1BBF6A3A">
+                <wp:simplePos x="0" y="0"/>
+                <wp:positionH relativeFrom="column">
+                  <wp:posOffset>1633855</wp:posOffset>
+                </wp:positionH>
+                <wp:positionV relativeFrom="paragraph">
+                  <wp:posOffset>-52071</wp:posOffset>
+                </wp:positionV>
+                <wp:extent cx="5629275" cy="1590675"/>
+                <wp:effectExtent l="0" t="0" r="28575" b="28575"/>
+                <wp:wrapNone/>
+                <wp:docPr id="2" name="Rectangle 2"/>
+                <wp:cNvGraphicFramePr/>
+                <a:graphic xmlns:a="http://schemas.openxmlformats.org/drawingml/2006/main">
+                  <a:graphicData uri="http://schemas.microsoft.com/office/word/2010/wordprocessingShape">
+                    <wps:wsp>
+                      <wps:cNvSpPr/>
+                      <wps:spPr>
+                        <a:xfrm>
+                          <a:off x="0" y="0"/>
+                          <a:ext cx="5629275" cy="1590675"/>
+                        </a:xfrm>
+                        <a:prstGeom prst="rect">
+                          <a:avLst/>
+                        </a:prstGeom>
+                        <a:noFill/>
+                        <a:ln>
+                          <a:solidFill>
+                            <a:schemeClr val="tx1"/>
+                          </a:solidFill>
+                        </a:ln>
+                      </wps:spPr>
+                      <wps:style>
+                        <a:lnRef idx="2">
+                          <a:schemeClr val="accent1">
+                            <a:shade val="50000"/>
+                          </a:schemeClr>
+                        </a:lnRef>
+                        <a:fillRef idx="1">
+                          <a:schemeClr val="accent1"/>
+                        </a:fillRef>
+                        <a:effectRef idx="0">
+                          <a:schemeClr val="accent1"/>
+                        </a:effectRef>
+                        <a:fontRef idx="minor">
+                          <a:schemeClr val="lt1"/>
+                        </a:fontRef>
+                      </wps:style>
+                      <wps:bodyPr rot="0" spcFirstLastPara="0" vertOverflow="overflow" horzOverflow="overflow" vert="horz" wrap="square" lIns="91440" tIns="45720" rIns="91440" bIns="45720" numCol="1" spcCol="0" rtlCol="0" fromWordArt="0" anchor="ctr" anchorCtr="0" forceAA="0" compatLnSpc="1">
+                        <a:prstTxWarp prst="textNoShape">
+                          <a:avLst/>
+                        </a:prstTxWarp>
+                        <a:noAutofit/>
+                      </wps:bodyPr>
+                    </wps:wsp>
+                  </a:graphicData>
+                </a:graphic>
+                <wp14:sizeRelH relativeFrom="margin">
+                  <wp14:pctWidth>0</wp14:pctWidth>
+                </wp14:sizeRelH>
+                <wp14:sizeRelV relativeFrom="margin">
+                  <wp14:pctHeight>0</wp14:pctHeight>
+                </wp14:sizeRelV>
+              </wp:anchor>
+            </w:drawing>
+          </mc:Choice>
+          <mc:Fallback>
+            <w:pict>
+              <v:rect w14:anchorId="59EFF206" id="Rectangle 2" o:spid="_x0000_s1026" style="position:absolute;margin-left:128.65pt;margin-top:-4.1pt;width:443.25pt;height:125.25pt;z-index:251661312;visibility:visible;mso-wrap-style:square;mso-width-percent:0;mso-height-percent:0;mso-wrap-distance-left:9pt;mso-wrap-distance-top:0;mso-wrap-distance-right:9pt;mso-wrap-distance-bottom:0;mso-position-horizontal:absolute;mso-position-horizontal-relative:text;mso-position-vertical:absolute;mso-position-vertical-relative:text;mso-width-percent:0;mso-height-percent:0;mso-width-relative:margin;mso-height-relative:margin;v-text-anchor:middle" o:gfxdata="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" filled="f" strokecolor="black [3213]" strokeweight="1pt"/>
+            </w:pict>
+          </mc:Fallback>
+        </mc:AlternateContent>
+      </w:r>
+      <w:r>
+        <w:rPr>
+          <w:rFonts w:cstheme="minorHAnsi"/>
+          <w:noProof/>
+          <w:sz w:val="88"/>
+          <w:szCs w:val="88"/>
+          <w:lang w:eastAsia="fr-FR"/>
+        </w:rPr>
+        <mc:AlternateContent>
+          <mc:Choice Requires="wps">
+            <w:drawing>
+              <wp:anchor distT="0" distB="0" distL="114300" distR="114300" simplePos="0" relativeHeight="251669504" behindDoc="0" locked="0" layoutInCell="1" allowOverlap="1" wp14:anchorId="0F443CEA" wp14:editId="47E19355">
                 <wp:simplePos x="0" y="0"/>
                 <wp:positionH relativeFrom="column">
                   <wp:posOffset>2957830</wp:posOffset>
@@ -3456,7 +3574,7 @@
           </mc:Choice>
           <mc:Fallback>
             <w:pict>
-              <v:line w14:anchorId="5586FE7F" id="Connecteur droit 17" o:spid="_x0000_s1026" style="position:absolute;flip:y;z-index:251669504;visibility:visible;mso-wrap-style:square;mso-width-percent:0;mso-height-percent:0;mso-wrap-distance-left:9pt;mso-wrap-distance-top:0;mso-wrap-distance-right:9pt;mso-wrap-distance-bottom:0;mso-position-horizontal:absolute;mso-position-horizontal-relative:text;mso-position-vertical:absolute;mso-position-vertical-relative:text;mso-width-percent:0;mso-height-percent:0;mso-width-relative:margin;mso-height-relative:margin" from="232.9pt,67.15pt" to="461.65pt,67.15pt" o:gfxdata="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" strokecolor="black [3200]" strokeweight=".5pt">
+              <v:line w14:anchorId="08EA820B" id="Connecteur droit 17" o:spid="_x0000_s1026" style="position:absolute;flip:y;z-index:251669504;visibility:visible;mso-wrap-style:square;mso-width-percent:0;mso-height-percent:0;mso-wrap-distance-left:9pt;mso-wrap-distance-top:0;mso-wrap-distance-right:9pt;mso-wrap-distance-bottom:0;mso-position-horizontal:absolute;mso-position-horizontal-relative:text;mso-position-vertical:absolute;mso-position-vertical-relative:text;mso-width-percent:0;mso-height-percent:0;mso-width-relative:margin;mso-height-relative:margin" from="232.9pt,67.15pt" to="461.65pt,67.15pt" o:gfxdata="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" strokecolor="black [3200]" strokeweight=".5pt">
                 <v:stroke joinstyle="miter"/>
               </v:line>
             </w:pict>
@@ -3467,114 +3585,30 @@
         <w:rPr>
           <w:rFonts w:cstheme="minorHAnsi"/>
           <w:noProof/>
-          <w:sz w:val="96"/>
-          <w:szCs w:val="96"/>
+          <w:sz w:val="88"/>
+          <w:szCs w:val="88"/>
           <w:lang w:eastAsia="fr-FR"/>
         </w:rPr>
-        <mc:AlternateContent>
-          <mc:Choice Requires="wps">
-            <w:drawing>
-              <wp:anchor distT="0" distB="0" distL="114300" distR="114300" simplePos="0" relativeHeight="251661312" behindDoc="0" locked="0" layoutInCell="1" allowOverlap="1" wp14:anchorId="7637D2A2" wp14:editId="56988C68">
-                <wp:simplePos x="0" y="0"/>
-                <wp:positionH relativeFrom="column">
-                  <wp:posOffset>1633855</wp:posOffset>
-                </wp:positionH>
-                <wp:positionV relativeFrom="paragraph">
-                  <wp:posOffset>-118745</wp:posOffset>
-                </wp:positionV>
-                <wp:extent cx="5629275" cy="1857375"/>
-                <wp:effectExtent l="0" t="0" r="28575" b="28575"/>
-                <wp:wrapNone/>
-                <wp:docPr id="2" name="Rectangle 2"/>
-                <wp:cNvGraphicFramePr/>
-                <a:graphic xmlns:a="http://schemas.openxmlformats.org/drawingml/2006/main">
-                  <a:graphicData uri="http://schemas.microsoft.com/office/word/2010/wordprocessingShape">
-                    <wps:wsp>
-                      <wps:cNvSpPr/>
-                      <wps:spPr>
-                        <a:xfrm>
-                          <a:off x="0" y="0"/>
-                          <a:ext cx="5629275" cy="1857375"/>
-                        </a:xfrm>
-                        <a:prstGeom prst="rect">
-                          <a:avLst/>
-                        </a:prstGeom>
-                        <a:noFill/>
-                        <a:ln>
-                          <a:solidFill>
-                            <a:schemeClr val="tx1"/>
-                          </a:solidFill>
-                        </a:ln>
-                      </wps:spPr>
-                      <wps:style>
-                        <a:lnRef idx="2">
-                          <a:schemeClr val="accent1">
-                            <a:shade val="50000"/>
-                          </a:schemeClr>
-                        </a:lnRef>
-                        <a:fillRef idx="1">
-                          <a:schemeClr val="accent1"/>
-                        </a:fillRef>
-                        <a:effectRef idx="0">
-                          <a:schemeClr val="accent1"/>
-                        </a:effectRef>
-                        <a:fontRef idx="minor">
-                          <a:schemeClr val="lt1"/>
-                        </a:fontRef>
-                      </wps:style>
-                      <wps:bodyPr rot="0" spcFirstLastPara="0" vertOverflow="overflow" horzOverflow="overflow" vert="horz" wrap="square" lIns="91440" tIns="45720" rIns="91440" bIns="45720" numCol="1" spcCol="0" rtlCol="0" fromWordArt="0" anchor="ctr" anchorCtr="0" forceAA="0" compatLnSpc="1">
-                        <a:prstTxWarp prst="textNoShape">
-                          <a:avLst/>
-                        </a:prstTxWarp>
-                        <a:noAutofit/>
-                      </wps:bodyPr>
-                    </wps:wsp>
-                  </a:graphicData>
-                </a:graphic>
-                <wp14:sizeRelH relativeFrom="margin">
-                  <wp14:pctWidth>0</wp14:pctWidth>
-                </wp14:sizeRelH>
-                <wp14:sizeRelV relativeFrom="margin">
-                  <wp14:pctHeight>0</wp14:pctHeight>
-                </wp14:sizeRelV>
-              </wp:anchor>
-            </w:drawing>
-          </mc:Choice>
-          <mc:Fallback>
-            <w:pict>
-              <v:rect w14:anchorId="250E6414" id="Rectangle 2" o:spid="_x0000_s1026" style="position:absolute;margin-left:128.65pt;margin-top:-9.35pt;width:443.25pt;height:146.25pt;z-index:251661312;visibility:visible;mso-wrap-style:square;mso-width-percent:0;mso-height-percent:0;mso-wrap-distance-left:9pt;mso-wrap-distance-top:0;mso-wrap-distance-right:9pt;mso-wrap-distance-bottom:0;mso-position-horizontal:absolute;mso-position-horizontal-relative:text;mso-position-vertical:absolute;mso-position-vertical-relative:text;mso-width-percent:0;mso-height-percent:0;mso-width-relative:margin;mso-height-relative:margin;v-text-anchor:middle" o:gfxdata="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" filled="f" strokecolor="black [3213]" strokeweight="1pt"/>
-            </w:pict>
-          </mc:Fallback>
-        </mc:AlternateContent>
-      </w:r>
-      <w:r>
+        <w:t>Optimisation</w:t>
+      </w:r>
+    </w:p>
+    <w:p>
+      <w:pPr>
+        <w:jc w:val="center"/>
         <w:rPr>
           <w:rFonts w:cstheme="minorHAnsi"/>
           <w:noProof/>
-          <w:sz w:val="96"/>
-          <w:szCs w:val="96"/>
+          <w:sz w:val="88"/>
+          <w:szCs w:val="88"/>
           <w:lang w:eastAsia="fr-FR"/>
         </w:rPr>
-        <w:t>Optimisation</w:t>
-      </w:r>
-    </w:p>
-    <w:p>
-      <w:pPr>
-        <w:jc w:val="center"/>
+      </w:pPr>
+      <w:r>
         <w:rPr>
           <w:rFonts w:cstheme="minorHAnsi"/>
           <w:noProof/>
-          <w:sz w:val="96"/>
-          <w:szCs w:val="96"/>
-          <w:lang w:eastAsia="fr-FR"/>
-        </w:rPr>
-      </w:pPr>
-      <w:r>
-        <w:rPr>
-          <w:rFonts w:cstheme="minorHAnsi"/>
-          <w:noProof/>
-          <w:sz w:val="96"/>
-          <w:szCs w:val="96"/>
+          <w:sz w:val="88"/>
+          <w:szCs w:val="88"/>
           <w:lang w:eastAsia="fr-FR"/>
         </w:rPr>
         <w:t>Methode glouton</w:t>
@@ -4123,6 +4157,872 @@
           <w:rFonts w:cstheme="minorHAnsi"/>
         </w:rPr>
         <w:t>0(20).</w:t>
+      </w:r>
+    </w:p>
+    <w:p>
+      <w:pPr>
+        <w:rPr>
+          <w:rFonts w:cstheme="minorHAnsi"/>
+          <w:b/>
+          <w:u w:val="single"/>
+        </w:rPr>
+      </w:pPr>
+      <w:proofErr w:type="spellStart"/>
+      <w:r>
+        <w:rPr>
+          <w:rFonts w:cstheme="minorHAnsi"/>
+          <w:b/>
+          <w:u w:val="single"/>
+        </w:rPr>
+        <w:lastRenderedPageBreak/>
+        <w:t>Pseudo-code</w:t>
+      </w:r>
+      <w:proofErr w:type="spellEnd"/>
+      <w:r>
+        <w:rPr>
+          <w:rFonts w:cstheme="minorHAnsi"/>
+          <w:b/>
+        </w:rPr>
+        <w:t> :</w:t>
+      </w:r>
+    </w:p>
+    <w:p>
+      <w:pPr>
+        <w:rPr>
+          <w:rFonts w:ascii="Consolas" w:hAnsi="Consolas" w:cs="Consolas"/>
+          <w:color w:val="000000" w:themeColor="text1"/>
+          <w:sz w:val="20"/>
+          <w:szCs w:val="20"/>
+        </w:rPr>
+      </w:pPr>
+      <w:r>
+        <w:rPr>
+          <w:rFonts w:ascii="Consolas" w:hAnsi="Consolas" w:cs="Consolas"/>
+          <w:color w:val="000000" w:themeColor="text1"/>
+          <w:sz w:val="20"/>
+          <w:szCs w:val="20"/>
+        </w:rPr>
+        <w:t xml:space="preserve">Algorithme </w:t>
+      </w:r>
+      <w:r>
+        <w:rPr>
+          <w:rFonts w:ascii="Consolas" w:hAnsi="Consolas" w:cs="Consolas"/>
+          <w:color w:val="000000" w:themeColor="text1"/>
+          <w:sz w:val="20"/>
+          <w:szCs w:val="20"/>
+        </w:rPr>
+        <w:t>bruteforce</w:t>
+      </w:r>
+    </w:p>
+    <w:p>
+      <w:pPr>
+        <w:rPr>
+          <w:rFonts w:ascii="Consolas" w:hAnsi="Consolas" w:cs="Consolas"/>
+          <w:color w:val="000000" w:themeColor="text1"/>
+          <w:sz w:val="20"/>
+          <w:szCs w:val="20"/>
+        </w:rPr>
+      </w:pPr>
+      <w:r>
+        <w:rPr>
+          <w:rFonts w:ascii="Consolas" w:hAnsi="Consolas" w:cs="Consolas"/>
+          <w:color w:val="000000" w:themeColor="text1"/>
+          <w:sz w:val="20"/>
+          <w:szCs w:val="20"/>
+        </w:rPr>
+        <w:t>Variable</w:t>
+      </w:r>
+    </w:p>
+    <w:p>
+      <w:pPr>
+        <w:rPr>
+          <w:rFonts w:ascii="Consolas" w:hAnsi="Consolas" w:cs="Consolas"/>
+          <w:color w:val="000000" w:themeColor="text1"/>
+          <w:sz w:val="20"/>
+          <w:szCs w:val="20"/>
+        </w:rPr>
+      </w:pPr>
+      <w:r>
+        <w:rPr>
+          <w:rFonts w:ascii="Consolas" w:hAnsi="Consolas" w:cs="Consolas"/>
+          <w:color w:val="000000" w:themeColor="text1"/>
+          <w:sz w:val="20"/>
+          <w:szCs w:val="20"/>
+        </w:rPr>
+        <w:tab/>
+      </w:r>
+      <w:proofErr w:type="spellStart"/>
+      <w:proofErr w:type="gramStart"/>
+      <w:r>
+        <w:rPr>
+          <w:rFonts w:ascii="Consolas" w:hAnsi="Consolas" w:cs="Consolas"/>
+          <w:color w:val="000000" w:themeColor="text1"/>
+          <w:sz w:val="20"/>
+          <w:szCs w:val="20"/>
+        </w:rPr>
+        <w:t>actionsSorted</w:t>
+      </w:r>
+      <w:proofErr w:type="spellEnd"/>
+      <w:proofErr w:type="gramEnd"/>
+      <w:r>
+        <w:rPr>
+          <w:rFonts w:ascii="Consolas" w:hAnsi="Consolas" w:cs="Consolas"/>
+          <w:color w:val="000000" w:themeColor="text1"/>
+          <w:sz w:val="20"/>
+          <w:szCs w:val="20"/>
+        </w:rPr>
+        <w:t xml:space="preserve"> : LISTE CONTENANT </w:t>
+      </w:r>
+      <w:r>
+        <w:rPr>
+          <w:rFonts w:ascii="Consolas" w:hAnsi="Consolas" w:cs="Consolas"/>
+          <w:color w:val="000000" w:themeColor="text1"/>
+          <w:sz w:val="20"/>
+          <w:szCs w:val="20"/>
+        </w:rPr>
+        <w:t>LES OBJETS TRIES (OBJET = NOM, COUT, PROFIT ET RATIO)</w:t>
+      </w:r>
+    </w:p>
+    <w:p>
+      <w:pPr>
+        <w:rPr>
+          <w:rFonts w:ascii="Consolas" w:hAnsi="Consolas" w:cs="Consolas"/>
+          <w:color w:val="000000" w:themeColor="text1"/>
+          <w:sz w:val="20"/>
+          <w:szCs w:val="20"/>
+        </w:rPr>
+      </w:pPr>
+      <w:r>
+        <w:rPr>
+          <w:rFonts w:ascii="Consolas" w:hAnsi="Consolas" w:cs="Consolas"/>
+          <w:color w:val="000000" w:themeColor="text1"/>
+          <w:sz w:val="20"/>
+          <w:szCs w:val="20"/>
+        </w:rPr>
+        <w:tab/>
+      </w:r>
+      <w:proofErr w:type="spellStart"/>
+      <w:proofErr w:type="gramStart"/>
+      <w:r>
+        <w:rPr>
+          <w:rFonts w:ascii="Consolas" w:hAnsi="Consolas" w:cs="Consolas"/>
+          <w:color w:val="000000" w:themeColor="text1"/>
+          <w:sz w:val="20"/>
+          <w:szCs w:val="20"/>
+        </w:rPr>
+        <w:t>actionsNames</w:t>
+      </w:r>
+      <w:proofErr w:type="spellEnd"/>
+      <w:proofErr w:type="gramEnd"/>
+      <w:r>
+        <w:rPr>
+          <w:rFonts w:ascii="Consolas" w:hAnsi="Consolas" w:cs="Consolas"/>
+          <w:color w:val="000000" w:themeColor="text1"/>
+          <w:sz w:val="20"/>
+          <w:szCs w:val="20"/>
+        </w:rPr>
+        <w:t xml:space="preserve"> &lt;- ‘’ </w:t>
+      </w:r>
+      <w:r>
+        <w:rPr>
+          <w:rFonts w:ascii="Consolas" w:hAnsi="Consolas" w:cs="Consolas"/>
+          <w:color w:val="000000" w:themeColor="text1"/>
+          <w:sz w:val="20"/>
+          <w:szCs w:val="20"/>
+        </w:rPr>
+        <w:t xml:space="preserve">: </w:t>
+      </w:r>
+      <w:r>
+        <w:rPr>
+          <w:rFonts w:ascii="Consolas" w:hAnsi="Consolas" w:cs="Consolas"/>
+          <w:color w:val="000000" w:themeColor="text1"/>
+          <w:sz w:val="20"/>
+          <w:szCs w:val="20"/>
+        </w:rPr>
+        <w:t>VARIABLE CONTENANT LISTE DES ACTIONS A ACHETER</w:t>
+      </w:r>
+    </w:p>
+    <w:p>
+      <w:pPr>
+        <w:rPr>
+          <w:rFonts w:ascii="Consolas" w:hAnsi="Consolas" w:cs="Consolas"/>
+          <w:color w:val="000000" w:themeColor="text1"/>
+          <w:sz w:val="20"/>
+          <w:szCs w:val="20"/>
+        </w:rPr>
+      </w:pPr>
+      <w:r>
+        <w:rPr>
+          <w:rFonts w:ascii="Consolas" w:hAnsi="Consolas" w:cs="Consolas"/>
+          <w:color w:val="000000" w:themeColor="text1"/>
+          <w:sz w:val="20"/>
+          <w:szCs w:val="20"/>
+        </w:rPr>
+        <w:tab/>
+      </w:r>
+      <w:proofErr w:type="spellStart"/>
+      <w:proofErr w:type="gramStart"/>
+      <w:r>
+        <w:rPr>
+          <w:rFonts w:ascii="Consolas" w:hAnsi="Consolas" w:cs="Consolas"/>
+          <w:color w:val="000000" w:themeColor="text1"/>
+          <w:sz w:val="20"/>
+          <w:szCs w:val="20"/>
+        </w:rPr>
+        <w:t>finalProfit</w:t>
+      </w:r>
+      <w:proofErr w:type="spellEnd"/>
+      <w:proofErr w:type="gramEnd"/>
+      <w:r>
+        <w:rPr>
+          <w:rFonts w:ascii="Consolas" w:hAnsi="Consolas" w:cs="Consolas"/>
+          <w:color w:val="000000" w:themeColor="text1"/>
+          <w:sz w:val="20"/>
+          <w:szCs w:val="20"/>
+        </w:rPr>
+        <w:t xml:space="preserve"> </w:t>
+      </w:r>
+      <w:r>
+        <w:rPr>
+          <w:rFonts w:ascii="Consolas" w:hAnsi="Consolas" w:cs="Consolas"/>
+          <w:color w:val="000000" w:themeColor="text1"/>
+          <w:sz w:val="20"/>
+          <w:szCs w:val="20"/>
+        </w:rPr>
+        <w:t xml:space="preserve">&lt;- 0 : </w:t>
+      </w:r>
+      <w:r>
+        <w:rPr>
+          <w:rFonts w:ascii="Consolas" w:hAnsi="Consolas" w:cs="Consolas"/>
+          <w:color w:val="000000" w:themeColor="text1"/>
+          <w:sz w:val="20"/>
+          <w:szCs w:val="20"/>
+        </w:rPr>
+        <w:t>VARIABLE CONTENANT LE GAIN TOTAL</w:t>
+      </w:r>
+    </w:p>
+    <w:p>
+      <w:pPr>
+        <w:rPr>
+          <w:rFonts w:ascii="Consolas" w:hAnsi="Consolas" w:cs="Consolas"/>
+          <w:color w:val="000000" w:themeColor="text1"/>
+          <w:sz w:val="20"/>
+          <w:szCs w:val="20"/>
+        </w:rPr>
+      </w:pPr>
+      <w:r>
+        <w:rPr>
+          <w:rFonts w:ascii="Consolas" w:hAnsi="Consolas" w:cs="Consolas"/>
+          <w:color w:val="000000" w:themeColor="text1"/>
+          <w:sz w:val="20"/>
+          <w:szCs w:val="20"/>
+        </w:rPr>
+        <w:tab/>
+      </w:r>
+      <w:proofErr w:type="spellStart"/>
+      <w:proofErr w:type="gramStart"/>
+      <w:r>
+        <w:rPr>
+          <w:rFonts w:ascii="Consolas" w:hAnsi="Consolas" w:cs="Consolas"/>
+          <w:color w:val="000000" w:themeColor="text1"/>
+          <w:sz w:val="20"/>
+          <w:szCs w:val="20"/>
+        </w:rPr>
+        <w:t>maxInvest</w:t>
+      </w:r>
+      <w:proofErr w:type="spellEnd"/>
+      <w:proofErr w:type="gramEnd"/>
+      <w:r>
+        <w:rPr>
+          <w:rFonts w:ascii="Consolas" w:hAnsi="Consolas" w:cs="Consolas"/>
+          <w:color w:val="000000" w:themeColor="text1"/>
+          <w:sz w:val="20"/>
+          <w:szCs w:val="20"/>
+        </w:rPr>
+        <w:t xml:space="preserve"> &lt;- 500 : VARIABLE CONTENANT LE COUT MAX A NE PAS DEPASSER</w:t>
+      </w:r>
+    </w:p>
+    <w:p>
+      <w:pPr>
+        <w:rPr>
+          <w:rFonts w:ascii="Consolas" w:hAnsi="Consolas" w:cs="Consolas"/>
+          <w:color w:val="000000" w:themeColor="text1"/>
+          <w:sz w:val="20"/>
+          <w:szCs w:val="20"/>
+        </w:rPr>
+      </w:pPr>
+      <w:r>
+        <w:rPr>
+          <w:rFonts w:ascii="Consolas" w:hAnsi="Consolas" w:cs="Consolas"/>
+          <w:color w:val="000000" w:themeColor="text1"/>
+          <w:sz w:val="20"/>
+          <w:szCs w:val="20"/>
+        </w:rPr>
+        <w:t>Début</w:t>
+      </w:r>
+    </w:p>
+    <w:p>
+      <w:pPr>
+        <w:rPr>
+          <w:rFonts w:ascii="Consolas" w:hAnsi="Consolas" w:cs="Consolas"/>
+          <w:color w:val="000000" w:themeColor="text1"/>
+          <w:sz w:val="20"/>
+          <w:szCs w:val="20"/>
+        </w:rPr>
+      </w:pPr>
+      <w:r>
+        <w:rPr>
+          <w:rFonts w:ascii="Consolas" w:hAnsi="Consolas" w:cs="Consolas"/>
+          <w:color w:val="000000" w:themeColor="text1"/>
+          <w:sz w:val="20"/>
+          <w:szCs w:val="20"/>
+        </w:rPr>
+        <w:tab/>
+        <w:t xml:space="preserve">Pour i &lt;- 1 ; </w:t>
+      </w:r>
+      <w:proofErr w:type="spellStart"/>
+      <w:proofErr w:type="gramStart"/>
+      <w:r>
+        <w:rPr>
+          <w:rFonts w:ascii="Consolas" w:hAnsi="Consolas" w:cs="Consolas"/>
+          <w:color w:val="000000" w:themeColor="text1"/>
+          <w:sz w:val="20"/>
+          <w:szCs w:val="20"/>
+        </w:rPr>
+        <w:t>actionsSorted</w:t>
+      </w:r>
+      <w:proofErr w:type="spellEnd"/>
+      <w:r>
+        <w:rPr>
+          <w:rFonts w:ascii="Consolas" w:hAnsi="Consolas" w:cs="Consolas"/>
+          <w:color w:val="000000" w:themeColor="text1"/>
+          <w:sz w:val="20"/>
+          <w:szCs w:val="20"/>
+        </w:rPr>
+        <w:t>;</w:t>
+      </w:r>
+      <w:proofErr w:type="gramEnd"/>
+      <w:r>
+        <w:rPr>
+          <w:rFonts w:ascii="Consolas" w:hAnsi="Consolas" w:cs="Consolas"/>
+          <w:color w:val="000000" w:themeColor="text1"/>
+          <w:sz w:val="20"/>
+          <w:szCs w:val="20"/>
+        </w:rPr>
+        <w:t xml:space="preserve"> i = i + 1</w:t>
+      </w:r>
+    </w:p>
+    <w:p>
+      <w:pPr>
+        <w:rPr>
+          <w:rFonts w:ascii="Consolas" w:hAnsi="Consolas" w:cs="Consolas"/>
+          <w:color w:val="000000" w:themeColor="text1"/>
+          <w:sz w:val="20"/>
+          <w:szCs w:val="20"/>
+        </w:rPr>
+      </w:pPr>
+      <w:r>
+        <w:rPr>
+          <w:rFonts w:ascii="Consolas" w:hAnsi="Consolas" w:cs="Consolas"/>
+          <w:color w:val="000000" w:themeColor="text1"/>
+          <w:sz w:val="20"/>
+          <w:szCs w:val="20"/>
+        </w:rPr>
+        <w:tab/>
+      </w:r>
+      <w:r>
+        <w:rPr>
+          <w:rFonts w:ascii="Consolas" w:hAnsi="Consolas" w:cs="Consolas"/>
+          <w:color w:val="000000" w:themeColor="text1"/>
+          <w:sz w:val="20"/>
+          <w:szCs w:val="20"/>
+        </w:rPr>
+        <w:tab/>
+        <w:t xml:space="preserve">SI </w:t>
+      </w:r>
+      <w:proofErr w:type="spellStart"/>
+      <w:r>
+        <w:rPr>
+          <w:rFonts w:ascii="Consolas" w:hAnsi="Consolas" w:cs="Consolas"/>
+          <w:color w:val="000000" w:themeColor="text1"/>
+          <w:sz w:val="20"/>
+          <w:szCs w:val="20"/>
+        </w:rPr>
+        <w:t>maxInvest</w:t>
+      </w:r>
+      <w:proofErr w:type="spellEnd"/>
+      <w:r>
+        <w:rPr>
+          <w:rFonts w:ascii="Consolas" w:hAnsi="Consolas" w:cs="Consolas"/>
+          <w:color w:val="000000" w:themeColor="text1"/>
+          <w:sz w:val="20"/>
+          <w:szCs w:val="20"/>
+        </w:rPr>
+        <w:t xml:space="preserve"> </w:t>
+      </w:r>
+      <w:r>
+        <w:rPr>
+          <w:rFonts w:ascii="Consolas" w:hAnsi="Consolas" w:cs="Consolas"/>
+          <w:color w:val="000000" w:themeColor="text1"/>
+          <w:sz w:val="20"/>
+          <w:szCs w:val="20"/>
+        </w:rPr>
+        <w:t xml:space="preserve">- </w:t>
+      </w:r>
+      <w:r>
+        <w:rPr>
+          <w:rFonts w:ascii="Consolas" w:hAnsi="Consolas" w:cs="Consolas"/>
+          <w:color w:val="000000" w:themeColor="text1"/>
+          <w:sz w:val="20"/>
+          <w:szCs w:val="20"/>
+        </w:rPr>
+        <w:t>cout(</w:t>
+      </w:r>
+      <w:proofErr w:type="spellStart"/>
+      <w:r>
+        <w:rPr>
+          <w:rFonts w:ascii="Consolas" w:hAnsi="Consolas" w:cs="Consolas"/>
+          <w:color w:val="000000" w:themeColor="text1"/>
+          <w:sz w:val="20"/>
+          <w:szCs w:val="20"/>
+        </w:rPr>
+        <w:t>actionsSorted</w:t>
+      </w:r>
+      <w:proofErr w:type="spellEnd"/>
+      <w:r>
+        <w:rPr>
+          <w:rFonts w:ascii="Consolas" w:hAnsi="Consolas" w:cs="Consolas"/>
+          <w:color w:val="000000" w:themeColor="text1"/>
+          <w:sz w:val="20"/>
+          <w:szCs w:val="20"/>
+        </w:rPr>
+        <w:t>[i]</w:t>
+      </w:r>
+      <w:r>
+        <w:rPr>
+          <w:rFonts w:ascii="Consolas" w:hAnsi="Consolas" w:cs="Consolas"/>
+          <w:color w:val="000000" w:themeColor="text1"/>
+          <w:sz w:val="20"/>
+          <w:szCs w:val="20"/>
+        </w:rPr>
+        <w:t xml:space="preserve">) </w:t>
+      </w:r>
+      <w:r>
+        <w:rPr>
+          <w:rFonts w:ascii="Consolas" w:hAnsi="Consolas" w:cs="Consolas"/>
+          <w:color w:val="000000" w:themeColor="text1"/>
+          <w:sz w:val="20"/>
+          <w:szCs w:val="20"/>
+        </w:rPr>
+        <w:t>&gt;= 0</w:t>
+      </w:r>
+      <w:r>
+        <w:rPr>
+          <w:rFonts w:ascii="Consolas" w:hAnsi="Consolas" w:cs="Consolas"/>
+          <w:color w:val="000000" w:themeColor="text1"/>
+          <w:sz w:val="20"/>
+          <w:szCs w:val="20"/>
+        </w:rPr>
+        <w:t xml:space="preserve"> : </w:t>
+      </w:r>
+    </w:p>
+    <w:p>
+      <w:pPr>
+        <w:rPr>
+          <w:rFonts w:ascii="Consolas" w:hAnsi="Consolas" w:cs="Consolas"/>
+          <w:color w:val="000000" w:themeColor="text1"/>
+          <w:sz w:val="20"/>
+          <w:szCs w:val="20"/>
+        </w:rPr>
+      </w:pPr>
+      <w:r>
+        <w:rPr>
+          <w:rFonts w:ascii="Consolas" w:hAnsi="Consolas" w:cs="Consolas"/>
+          <w:color w:val="000000" w:themeColor="text1"/>
+          <w:sz w:val="20"/>
+          <w:szCs w:val="20"/>
+        </w:rPr>
+        <w:tab/>
+      </w:r>
+      <w:r>
+        <w:rPr>
+          <w:rFonts w:ascii="Consolas" w:hAnsi="Consolas" w:cs="Consolas"/>
+          <w:color w:val="000000" w:themeColor="text1"/>
+          <w:sz w:val="20"/>
+          <w:szCs w:val="20"/>
+        </w:rPr>
+        <w:tab/>
+      </w:r>
+      <w:r>
+        <w:rPr>
+          <w:rFonts w:ascii="Consolas" w:hAnsi="Consolas" w:cs="Consolas"/>
+          <w:color w:val="000000" w:themeColor="text1"/>
+          <w:sz w:val="20"/>
+          <w:szCs w:val="20"/>
+        </w:rPr>
+        <w:tab/>
+      </w:r>
+      <w:proofErr w:type="spellStart"/>
+      <w:proofErr w:type="gramStart"/>
+      <w:r>
+        <w:rPr>
+          <w:rFonts w:ascii="Consolas" w:hAnsi="Consolas" w:cs="Consolas"/>
+          <w:color w:val="000000" w:themeColor="text1"/>
+          <w:sz w:val="20"/>
+          <w:szCs w:val="20"/>
+        </w:rPr>
+        <w:t>maxInvest</w:t>
+      </w:r>
+      <w:proofErr w:type="spellEnd"/>
+      <w:proofErr w:type="gramEnd"/>
+      <w:r>
+        <w:rPr>
+          <w:rFonts w:ascii="Consolas" w:hAnsi="Consolas" w:cs="Consolas"/>
+          <w:color w:val="000000" w:themeColor="text1"/>
+          <w:sz w:val="20"/>
+          <w:szCs w:val="20"/>
+        </w:rPr>
+        <w:t xml:space="preserve"> = </w:t>
+      </w:r>
+      <w:proofErr w:type="spellStart"/>
+      <w:r>
+        <w:rPr>
+          <w:rFonts w:ascii="Consolas" w:hAnsi="Consolas" w:cs="Consolas"/>
+          <w:color w:val="000000" w:themeColor="text1"/>
+          <w:sz w:val="20"/>
+          <w:szCs w:val="20"/>
+        </w:rPr>
+        <w:t>maxInvest</w:t>
+      </w:r>
+      <w:proofErr w:type="spellEnd"/>
+      <w:r>
+        <w:rPr>
+          <w:rFonts w:ascii="Consolas" w:hAnsi="Consolas" w:cs="Consolas"/>
+          <w:color w:val="000000" w:themeColor="text1"/>
+          <w:sz w:val="20"/>
+          <w:szCs w:val="20"/>
+        </w:rPr>
+        <w:t xml:space="preserve"> – cout(</w:t>
+      </w:r>
+      <w:proofErr w:type="spellStart"/>
+      <w:r>
+        <w:rPr>
+          <w:rFonts w:ascii="Consolas" w:hAnsi="Consolas" w:cs="Consolas"/>
+          <w:color w:val="000000" w:themeColor="text1"/>
+          <w:sz w:val="20"/>
+          <w:szCs w:val="20"/>
+        </w:rPr>
+        <w:t>actionSorted</w:t>
+      </w:r>
+      <w:proofErr w:type="spellEnd"/>
+      <w:r>
+        <w:rPr>
+          <w:rFonts w:ascii="Consolas" w:hAnsi="Consolas" w:cs="Consolas"/>
+          <w:color w:val="000000" w:themeColor="text1"/>
+          <w:sz w:val="20"/>
+          <w:szCs w:val="20"/>
+        </w:rPr>
+        <w:t>[i])</w:t>
+      </w:r>
+    </w:p>
+    <w:p>
+      <w:pPr>
+        <w:rPr>
+          <w:rFonts w:ascii="Consolas" w:hAnsi="Consolas" w:cs="Consolas"/>
+          <w:color w:val="000000" w:themeColor="text1"/>
+          <w:sz w:val="20"/>
+          <w:szCs w:val="20"/>
+        </w:rPr>
+      </w:pPr>
+      <w:r>
+        <w:rPr>
+          <w:rFonts w:ascii="Consolas" w:hAnsi="Consolas" w:cs="Consolas"/>
+          <w:color w:val="000000" w:themeColor="text1"/>
+          <w:sz w:val="20"/>
+          <w:szCs w:val="20"/>
+        </w:rPr>
+        <w:tab/>
+      </w:r>
+      <w:r>
+        <w:rPr>
+          <w:rFonts w:ascii="Consolas" w:hAnsi="Consolas" w:cs="Consolas"/>
+          <w:color w:val="000000" w:themeColor="text1"/>
+          <w:sz w:val="20"/>
+          <w:szCs w:val="20"/>
+        </w:rPr>
+        <w:tab/>
+      </w:r>
+      <w:r>
+        <w:rPr>
+          <w:rFonts w:ascii="Consolas" w:hAnsi="Consolas" w:cs="Consolas"/>
+          <w:color w:val="000000" w:themeColor="text1"/>
+          <w:sz w:val="20"/>
+          <w:szCs w:val="20"/>
+        </w:rPr>
+        <w:tab/>
+      </w:r>
+      <w:proofErr w:type="spellStart"/>
+      <w:proofErr w:type="gramStart"/>
+      <w:r>
+        <w:rPr>
+          <w:rFonts w:ascii="Consolas" w:hAnsi="Consolas" w:cs="Consolas"/>
+          <w:color w:val="000000" w:themeColor="text1"/>
+          <w:sz w:val="20"/>
+          <w:szCs w:val="20"/>
+        </w:rPr>
+        <w:t>finalProfit</w:t>
+      </w:r>
+      <w:proofErr w:type="spellEnd"/>
+      <w:proofErr w:type="gramEnd"/>
+      <w:r>
+        <w:rPr>
+          <w:rFonts w:ascii="Consolas" w:hAnsi="Consolas" w:cs="Consolas"/>
+          <w:color w:val="000000" w:themeColor="text1"/>
+          <w:sz w:val="20"/>
+          <w:szCs w:val="20"/>
+        </w:rPr>
+        <w:t xml:space="preserve"> = cout(</w:t>
+      </w:r>
+      <w:proofErr w:type="spellStart"/>
+      <w:r>
+        <w:rPr>
+          <w:rFonts w:ascii="Consolas" w:hAnsi="Consolas" w:cs="Consolas"/>
+          <w:color w:val="000000" w:themeColor="text1"/>
+          <w:sz w:val="20"/>
+          <w:szCs w:val="20"/>
+        </w:rPr>
+        <w:t>actionSorted</w:t>
+      </w:r>
+      <w:proofErr w:type="spellEnd"/>
+      <w:r>
+        <w:rPr>
+          <w:rFonts w:ascii="Consolas" w:hAnsi="Consolas" w:cs="Consolas"/>
+          <w:color w:val="000000" w:themeColor="text1"/>
+          <w:sz w:val="20"/>
+          <w:szCs w:val="20"/>
+        </w:rPr>
+        <w:t>[i]) x profit(</w:t>
+      </w:r>
+      <w:proofErr w:type="spellStart"/>
+      <w:r>
+        <w:rPr>
+          <w:rFonts w:ascii="Consolas" w:hAnsi="Consolas" w:cs="Consolas"/>
+          <w:color w:val="000000" w:themeColor="text1"/>
+          <w:sz w:val="20"/>
+          <w:szCs w:val="20"/>
+        </w:rPr>
+        <w:t>actionSorted</w:t>
+      </w:r>
+      <w:proofErr w:type="spellEnd"/>
+      <w:r>
+        <w:rPr>
+          <w:rFonts w:ascii="Consolas" w:hAnsi="Consolas" w:cs="Consolas"/>
+          <w:color w:val="000000" w:themeColor="text1"/>
+          <w:sz w:val="20"/>
+          <w:szCs w:val="20"/>
+        </w:rPr>
+        <w:t>[i])</w:t>
+      </w:r>
+    </w:p>
+    <w:p>
+      <w:pPr>
+        <w:rPr>
+          <w:rFonts w:ascii="Consolas" w:hAnsi="Consolas" w:cs="Consolas"/>
+          <w:color w:val="000000" w:themeColor="text1"/>
+          <w:sz w:val="20"/>
+          <w:szCs w:val="20"/>
+        </w:rPr>
+      </w:pPr>
+      <w:r>
+        <w:rPr>
+          <w:rFonts w:ascii="Consolas" w:hAnsi="Consolas" w:cs="Consolas"/>
+          <w:color w:val="000000" w:themeColor="text1"/>
+          <w:sz w:val="20"/>
+          <w:szCs w:val="20"/>
+        </w:rPr>
+        <w:tab/>
+      </w:r>
+      <w:r>
+        <w:rPr>
+          <w:rFonts w:ascii="Consolas" w:hAnsi="Consolas" w:cs="Consolas"/>
+          <w:color w:val="000000" w:themeColor="text1"/>
+          <w:sz w:val="20"/>
+          <w:szCs w:val="20"/>
+        </w:rPr>
+        <w:tab/>
+      </w:r>
+      <w:r>
+        <w:rPr>
+          <w:rFonts w:ascii="Consolas" w:hAnsi="Consolas" w:cs="Consolas"/>
+          <w:color w:val="000000" w:themeColor="text1"/>
+          <w:sz w:val="20"/>
+          <w:szCs w:val="20"/>
+        </w:rPr>
+        <w:tab/>
+      </w:r>
+      <w:proofErr w:type="spellStart"/>
+      <w:proofErr w:type="gramStart"/>
+      <w:r>
+        <w:rPr>
+          <w:rFonts w:ascii="Consolas" w:hAnsi="Consolas" w:cs="Consolas"/>
+          <w:color w:val="000000" w:themeColor="text1"/>
+          <w:sz w:val="20"/>
+          <w:szCs w:val="20"/>
+        </w:rPr>
+        <w:t>actionsNames</w:t>
+      </w:r>
+      <w:proofErr w:type="spellEnd"/>
+      <w:proofErr w:type="gramEnd"/>
+      <w:r>
+        <w:rPr>
+          <w:rFonts w:ascii="Consolas" w:hAnsi="Consolas" w:cs="Consolas"/>
+          <w:color w:val="000000" w:themeColor="text1"/>
+          <w:sz w:val="20"/>
+          <w:szCs w:val="20"/>
+        </w:rPr>
+        <w:t xml:space="preserve"> = </w:t>
+      </w:r>
+      <w:proofErr w:type="spellStart"/>
+      <w:r>
+        <w:rPr>
+          <w:rFonts w:ascii="Consolas" w:hAnsi="Consolas" w:cs="Consolas"/>
+          <w:color w:val="000000" w:themeColor="text1"/>
+          <w:sz w:val="20"/>
+          <w:szCs w:val="20"/>
+        </w:rPr>
+        <w:t>actionsNames</w:t>
+      </w:r>
+      <w:proofErr w:type="spellEnd"/>
+      <w:r>
+        <w:rPr>
+          <w:rFonts w:ascii="Consolas" w:hAnsi="Consolas" w:cs="Consolas"/>
+          <w:color w:val="000000" w:themeColor="text1"/>
+          <w:sz w:val="20"/>
+          <w:szCs w:val="20"/>
+        </w:rPr>
+        <w:t xml:space="preserve"> + nom(</w:t>
+      </w:r>
+      <w:proofErr w:type="spellStart"/>
+      <w:r>
+        <w:rPr>
+          <w:rFonts w:ascii="Consolas" w:hAnsi="Consolas" w:cs="Consolas"/>
+          <w:color w:val="000000" w:themeColor="text1"/>
+          <w:sz w:val="20"/>
+          <w:szCs w:val="20"/>
+        </w:rPr>
+        <w:t>actionSorted</w:t>
+      </w:r>
+      <w:proofErr w:type="spellEnd"/>
+      <w:r>
+        <w:rPr>
+          <w:rFonts w:ascii="Consolas" w:hAnsi="Consolas" w:cs="Consolas"/>
+          <w:color w:val="000000" w:themeColor="text1"/>
+          <w:sz w:val="20"/>
+          <w:szCs w:val="20"/>
+        </w:rPr>
+        <w:t>[i])</w:t>
+      </w:r>
+    </w:p>
+    <w:p>
+      <w:pPr>
+        <w:rPr>
+          <w:rFonts w:ascii="Consolas" w:hAnsi="Consolas" w:cs="Consolas"/>
+          <w:color w:val="000000" w:themeColor="text1"/>
+          <w:sz w:val="20"/>
+          <w:szCs w:val="20"/>
+        </w:rPr>
+      </w:pPr>
+      <w:r>
+        <w:rPr>
+          <w:rFonts w:ascii="Consolas" w:hAnsi="Consolas" w:cs="Consolas"/>
+          <w:color w:val="000000" w:themeColor="text1"/>
+          <w:sz w:val="20"/>
+          <w:szCs w:val="20"/>
+        </w:rPr>
+        <w:tab/>
+      </w:r>
+      <w:r>
+        <w:rPr>
+          <w:rFonts w:ascii="Consolas" w:hAnsi="Consolas" w:cs="Consolas"/>
+          <w:color w:val="000000" w:themeColor="text1"/>
+          <w:sz w:val="20"/>
+          <w:szCs w:val="20"/>
+        </w:rPr>
+        <w:tab/>
+      </w:r>
+      <w:r>
+        <w:rPr>
+          <w:rFonts w:ascii="Consolas" w:hAnsi="Consolas" w:cs="Consolas"/>
+          <w:color w:val="000000" w:themeColor="text1"/>
+          <w:sz w:val="20"/>
+          <w:szCs w:val="20"/>
+        </w:rPr>
+        <w:t>Fin SI</w:t>
+      </w:r>
+    </w:p>
+    <w:p>
+      <w:pPr>
+        <w:rPr>
+          <w:rFonts w:ascii="Consolas" w:hAnsi="Consolas" w:cs="Consolas"/>
+          <w:color w:val="000000" w:themeColor="text1"/>
+          <w:sz w:val="20"/>
+          <w:szCs w:val="20"/>
+        </w:rPr>
+      </w:pPr>
+      <w:r>
+        <w:rPr>
+          <w:rFonts w:ascii="Consolas" w:hAnsi="Consolas" w:cs="Consolas"/>
+          <w:color w:val="000000" w:themeColor="text1"/>
+          <w:sz w:val="20"/>
+          <w:szCs w:val="20"/>
+        </w:rPr>
+        <w:tab/>
+        <w:t>Fin POUR</w:t>
+      </w:r>
+    </w:p>
+    <w:p>
+      <w:pPr>
+        <w:rPr>
+          <w:rFonts w:ascii="Consolas" w:hAnsi="Consolas" w:cs="Consolas"/>
+          <w:color w:val="000000" w:themeColor="text1"/>
+          <w:sz w:val="20"/>
+          <w:szCs w:val="20"/>
+        </w:rPr>
+      </w:pPr>
+      <w:r>
+        <w:rPr>
+          <w:rFonts w:ascii="Consolas" w:hAnsi="Consolas" w:cs="Consolas"/>
+          <w:color w:val="000000" w:themeColor="text1"/>
+          <w:sz w:val="20"/>
+          <w:szCs w:val="20"/>
+        </w:rPr>
+        <w:t>Fin</w:t>
+      </w:r>
+    </w:p>
+    <w:p>
+      <w:pPr>
+        <w:rPr>
+          <w:rFonts w:cstheme="minorHAnsi"/>
+          <w:b/>
+          <w:u w:val="single"/>
+        </w:rPr>
+      </w:pPr>
+    </w:p>
+    <w:p>
+      <w:pPr>
+        <w:rPr>
+          <w:rFonts w:cstheme="minorHAnsi"/>
+          <w:b/>
+          <w:u w:val="single"/>
+        </w:rPr>
+      </w:pPr>
+      <w:r>
+        <w:rPr>
+          <w:rFonts w:cstheme="minorHAnsi"/>
+          <w:b/>
+          <w:u w:val="single"/>
+        </w:rPr>
+        <w:br w:type="page"/>
       </w:r>
     </w:p>
     <w:p>
@@ -4665,7 +5565,49 @@
     </w:p>
     <w:p>
       <w:r>
-        <w:t>L’itération consiste à tester chaque élément et le comparer au précédent pour voir celui</w:t>
+        <w:t>L’it</w:t>
+      </w:r>
+      <w:r>
+        <w:t>ération consiste à tester tous les</w:t>
+      </w:r>
+      <w:r>
+        <w:t xml:space="preserve"> </w:t>
+      </w:r>
+      <w:r>
+        <w:t>profits</w:t>
+      </w:r>
+      <w:r>
+        <w:t xml:space="preserve"> </w:t>
+      </w:r>
+      <w:r>
+        <w:t xml:space="preserve">pour chacune des valeurs </w:t>
+      </w:r>
+      <w:r>
+        <w:t xml:space="preserve">et </w:t>
+      </w:r>
+      <w:r>
+        <w:t xml:space="preserve">à </w:t>
+      </w:r>
+      <w:r>
+        <w:t>le</w:t>
+      </w:r>
+      <w:r>
+        <w:t>s</w:t>
+      </w:r>
+      <w:r>
+        <w:t xml:space="preserve"> comparer au</w:t>
+      </w:r>
+      <w:r>
+        <w:t>x</w:t>
+      </w:r>
+      <w:r>
+        <w:t xml:space="preserve"> précédent</w:t>
+      </w:r>
+      <w:r>
+        <w:t>s</w:t>
+      </w:r>
+      <w:r>
+        <w:t xml:space="preserve"> pour voir celui</w:t>
       </w:r>
       <w:r>
         <w:t xml:space="preserve"> qui rapporte le plus :</w:t>
@@ -4680,7 +5622,25 @@
         </w:numPr>
       </w:pPr>
       <w:r>
-        <w:t>Si la combinaison gain + gain précédent rapporte plus, on la conserve</w:t>
+        <w:t xml:space="preserve">Si la combinaison </w:t>
+      </w:r>
+      <w:r>
+        <w:t>profit</w:t>
+      </w:r>
+      <w:r>
+        <w:t xml:space="preserve"> + </w:t>
+      </w:r>
+      <w:r>
+        <w:t>profit</w:t>
+      </w:r>
+      <w:r>
+        <w:t xml:space="preserve"> précédent rapporte plus, on l</w:t>
+      </w:r>
+      <w:r>
+        <w:t>a</w:t>
+      </w:r>
+      <w:r>
+        <w:t xml:space="preserve"> conserve</w:t>
       </w:r>
     </w:p>
     <w:p>
@@ -4692,13 +5652,31 @@
         </w:numPr>
       </w:pPr>
       <w:r>
-        <w:t>Si la combinaison gain + gain précédent rapporte moins, on conserve la valeur du gain précédent</w:t>
-      </w:r>
-    </w:p>
-    <w:p>
-      <w:pPr>
-        <w:rPr>
-          <w:rFonts w:ascii="Times New Roman" w:hAnsi="Times New Roman" w:cs="Times New Roman"/>
+        <w:t xml:space="preserve">Si la combinaison </w:t>
+      </w:r>
+      <w:r>
+        <w:t>profit</w:t>
+      </w:r>
+      <w:r>
+        <w:t xml:space="preserve"> + </w:t>
+      </w:r>
+      <w:r>
+        <w:t>profit</w:t>
+      </w:r>
+      <w:r>
+        <w:t xml:space="preserve"> précédent rapporte moins, on conserve la valeur du </w:t>
+      </w:r>
+      <w:r>
+        <w:t>profit</w:t>
+      </w:r>
+      <w:r>
+        <w:t xml:space="preserve"> précédent</w:t>
+      </w:r>
+    </w:p>
+    <w:p>
+      <w:pPr>
+        <w:rPr>
+          <w:rFonts w:cstheme="minorHAnsi"/>
         </w:rPr>
       </w:pPr>
       <w:r>
@@ -4765,9 +5743,85 @@
     <w:p>
       <w:pPr>
         <w:rPr>
+          <w:rFonts w:cstheme="minorHAnsi"/>
+        </w:rPr>
+      </w:pPr>
+      <w:r>
+        <w:rPr>
+          <w:rFonts w:cstheme="minorHAnsi"/>
+        </w:rPr>
+        <w:br w:type="page"/>
+      </w:r>
+    </w:p>
+    <w:p>
+      <w:pPr>
+        <w:rPr>
           <w:b/>
         </w:rPr>
       </w:pPr>
+      <w:r>
+        <w:rPr>
+          <w:b/>
+          <w:noProof/>
+          <w:lang w:eastAsia="fr-FR"/>
+        </w:rPr>
+        <w:lastRenderedPageBreak/>
+        <w:drawing>
+          <wp:anchor distT="0" distB="0" distL="114300" distR="114300" simplePos="0" relativeHeight="251673600" behindDoc="0" locked="0" layoutInCell="1" allowOverlap="1" wp14:anchorId="5548DE6A" wp14:editId="678970E1">
+            <wp:simplePos x="0" y="0"/>
+            <wp:positionH relativeFrom="column">
+              <wp:posOffset>-765855</wp:posOffset>
+            </wp:positionH>
+            <wp:positionV relativeFrom="paragraph">
+              <wp:posOffset>262256</wp:posOffset>
+            </wp:positionV>
+            <wp:extent cx="10307365" cy="5486400"/>
+            <wp:effectExtent l="0" t="0" r="0" b="0"/>
+            <wp:wrapNone/>
+            <wp:docPr id="6" name="Image 6"/>
+            <wp:cNvGraphicFramePr>
+              <a:graphicFrameLocks xmlns:a="http://schemas.openxmlformats.org/drawingml/2006/main" noChangeAspect="1"/>
+            </wp:cNvGraphicFramePr>
+            <a:graphic xmlns:a="http://schemas.openxmlformats.org/drawingml/2006/main">
+              <a:graphicData uri="http://schemas.openxmlformats.org/drawingml/2006/picture">
+                <pic:pic xmlns:pic="http://schemas.openxmlformats.org/drawingml/2006/picture">
+                  <pic:nvPicPr>
+                    <pic:cNvPr id="6" name="organigramme_optimized2_T.png"/>
+                    <pic:cNvPicPr/>
+                  </pic:nvPicPr>
+                  <pic:blipFill>
+                    <a:blip r:embed="rId12">
+                      <a:extLst>
+                        <a:ext uri="{28A0092B-C50C-407E-A947-70E740481C1C}">
+                          <a14:useLocalDpi xmlns:a14="http://schemas.microsoft.com/office/drawing/2010/main" val="0"/>
+                        </a:ext>
+                      </a:extLst>
+                    </a:blip>
+                    <a:stretch>
+                      <a:fillRect/>
+                    </a:stretch>
+                  </pic:blipFill>
+                  <pic:spPr>
+                    <a:xfrm>
+                      <a:off x="0" y="0"/>
+                      <a:ext cx="10309212" cy="5487383"/>
+                    </a:xfrm>
+                    <a:prstGeom prst="rect">
+                      <a:avLst/>
+                    </a:prstGeom>
+                  </pic:spPr>
+                </pic:pic>
+              </a:graphicData>
+            </a:graphic>
+            <wp14:sizeRelH relativeFrom="page">
+              <wp14:pctWidth>0</wp14:pctWidth>
+            </wp14:sizeRelH>
+            <wp14:sizeRelV relativeFrom="page">
+              <wp14:pctHeight>0</wp14:pctHeight>
+            </wp14:sizeRelV>
+          </wp:anchor>
+        </w:drawing>
+      </w:r>
       <w:r>
         <w:rPr>
           <w:b/>
@@ -4806,8 +5860,6 @@
       </w:r>
     </w:p>
     <w:p>
-      <w:bookmarkStart w:id="0" w:name="_GoBack"/>
-      <w:bookmarkEnd w:id="0"/>
       <w:r>
         <w:rPr>
           <w:b/>
@@ -4910,7 +5962,7 @@
                     </pic:cNvPicPr>
                   </pic:nvPicPr>
                   <pic:blipFill>
-                    <a:blip r:embed="rId12">
+                    <a:blip r:embed="rId13">
                       <a:extLst>
                         <a:ext uri="{28A0092B-C50C-407E-A947-70E740481C1C}">
                           <a14:useLocalDpi xmlns:a14="http://schemas.microsoft.com/office/drawing/2010/main" val="0"/>
@@ -5002,7 +6054,7 @@
                     </pic:cNvPicPr>
                   </pic:nvPicPr>
                   <pic:blipFill>
-                    <a:blip r:embed="rId13">
+                    <a:blip r:embed="rId14">
                       <a:extLst>
                         <a:ext uri="{28A0092B-C50C-407E-A947-70E740481C1C}">
                           <a14:useLocalDpi xmlns:a14="http://schemas.microsoft.com/office/drawing/2010/main" val="0"/>
@@ -5190,7 +6242,17 @@
           <w:sz w:val="96"/>
           <w:szCs w:val="96"/>
         </w:rPr>
-        <w:t>optimisation</w:t>
+        <w:t>optim</w:t>
+      </w:r>
+      <w:bookmarkStart w:id="0" w:name="_GoBack"/>
+      <w:bookmarkEnd w:id="0"/>
+      <w:r>
+        <w:rPr>
+          <w:rFonts w:cstheme="minorHAnsi"/>
+          <w:sz w:val="96"/>
+          <w:szCs w:val="96"/>
+        </w:rPr>
+        <w:t>isation</w:t>
       </w:r>
       <w:proofErr w:type="gramEnd"/>
     </w:p>
@@ -6311,7 +7373,7 @@
 </file>
 
 <file path=customXml/itemProps1.xml><?xml version="1.0" encoding="utf-8"?>
-<ds:datastoreItem xmlns:ds="http://schemas.openxmlformats.org/officeDocument/2006/customXml" ds:itemID="{38E663DB-2304-4FC5-AE4A-0C8F708DB3CF}">
+<ds:datastoreItem xmlns:ds="http://schemas.openxmlformats.org/officeDocument/2006/customXml" ds:itemID="{3EF8083D-3C07-48F3-A69A-4B9114645589}">
   <ds:schemaRefs>
     <ds:schemaRef ds:uri="http://schemas.openxmlformats.org/officeDocument/2006/bibliography"/>
   </ds:schemaRefs>

</xml_diff>

<commit_message>
refonte pour utilisation objets
</commit_message>
<xml_diff>
--- a/Bruteforce.docx
+++ b/Bruteforce.docx
@@ -2442,21 +2442,38 @@
         <w:rPr>
           <w:rFonts w:cstheme="minorHAnsi"/>
         </w:rPr>
-        <w:t>Le calcul de complexité de cet algorithme (</w:t>
-      </w:r>
-      <w:proofErr w:type="spellStart"/>
-      <w:r>
-        <w:rPr>
-          <w:rFonts w:cstheme="minorHAnsi"/>
-        </w:rPr>
-        <w:t>Big-O</w:t>
-      </w:r>
-      <w:proofErr w:type="spellEnd"/>
-      <w:r>
-        <w:rPr>
-          <w:rFonts w:cstheme="minorHAnsi"/>
-        </w:rPr>
-        <w:t>) est 0(n)</w:t>
+        <w:t xml:space="preserve">Le calcul de complexité </w:t>
+      </w:r>
+      <w:r>
+        <w:rPr>
+          <w:rFonts w:cstheme="minorHAnsi"/>
+        </w:rPr>
+        <w:t>temporelle</w:t>
+      </w:r>
+      <w:r>
+        <w:rPr>
+          <w:rFonts w:cstheme="minorHAnsi"/>
+        </w:rPr>
+        <w:t xml:space="preserve"> est 0(</w:t>
+      </w:r>
+      <w:r>
+        <w:rPr>
+          <w:rFonts w:cstheme="minorHAnsi"/>
+        </w:rPr>
+        <w:t>2</w:t>
+      </w:r>
+      <w:r>
+        <w:rPr>
+          <w:rFonts w:cstheme="minorHAnsi"/>
+          <w:vertAlign w:val="superscript"/>
+        </w:rPr>
+        <w:t>n</w:t>
+      </w:r>
+      <w:r>
+        <w:rPr>
+          <w:rFonts w:cstheme="minorHAnsi"/>
+        </w:rPr>
+        <w:t>)</w:t>
       </w:r>
       <w:r>
         <w:rPr>
@@ -2540,23 +2557,28 @@
       <w:r>
         <w:rPr>
           <w:rFonts w:cstheme="minorHAnsi"/>
-        </w:rPr>
-        <w:t xml:space="preserve">dans notre contexte, </w:t>
-      </w:r>
-      <w:r>
-        <w:rPr>
-          <w:rFonts w:cstheme="minorHAnsi"/>
-        </w:rPr>
-        <w:t xml:space="preserve">nous pouvons en déduire que </w:t>
-      </w:r>
-      <w:proofErr w:type="spellStart"/>
-      <w:r>
-        <w:rPr>
-          <w:rFonts w:cstheme="minorHAnsi"/>
-        </w:rPr>
-        <w:t>Big-O</w:t>
-      </w:r>
-      <w:proofErr w:type="spellEnd"/>
+          <w:u w:val="single"/>
+        </w:rPr>
+        <w:t>dans notre contexte</w:t>
+      </w:r>
+      <w:r>
+        <w:rPr>
+          <w:rFonts w:cstheme="minorHAnsi"/>
+        </w:rPr>
+        <w:t xml:space="preserve"> </w:t>
+      </w:r>
+      <w:r>
+        <w:rPr>
+          <w:rFonts w:cstheme="minorHAnsi"/>
+        </w:rPr>
+        <w:t>n</w:t>
+      </w:r>
+      <w:r>
+        <w:rPr>
+          <w:rFonts w:cstheme="minorHAnsi"/>
+        </w:rPr>
+        <w:t>ous pouvons en déduire que le calcul de complexité temporelle</w:t>
+      </w:r>
       <w:r>
         <w:rPr>
           <w:rFonts w:cstheme="minorHAnsi"/>
@@ -2590,6 +2612,132 @@
         </w:rPr>
         <w:t>).</w:t>
       </w:r>
+    </w:p>
+    <w:p>
+      <w:pPr>
+        <w:rPr>
+          <w:rFonts w:cstheme="minorHAnsi"/>
+        </w:rPr>
+      </w:pPr>
+      <w:r>
+        <w:rPr>
+          <w:rFonts w:cstheme="minorHAnsi"/>
+        </w:rPr>
+        <w:t>La complexité spatiale</w:t>
+      </w:r>
+      <w:r>
+        <w:rPr>
+          <w:rFonts w:cstheme="minorHAnsi"/>
+        </w:rPr>
+        <w:t xml:space="preserve"> est donc de 2</w:t>
+      </w:r>
+      <w:r>
+        <w:rPr>
+          <w:rFonts w:cstheme="minorHAnsi"/>
+          <w:vertAlign w:val="superscript"/>
+        </w:rPr>
+        <w:t>n</w:t>
+      </w:r>
+      <w:r>
+        <w:rPr>
+          <w:rFonts w:cstheme="minorHAnsi"/>
+        </w:rPr>
+        <w:t>.</w:t>
+      </w:r>
+    </w:p>
+    <w:p>
+      <w:pPr>
+        <w:rPr>
+          <w:rFonts w:cstheme="minorHAnsi"/>
+        </w:rPr>
+      </w:pPr>
+      <w:r>
+        <w:rPr>
+          <w:rFonts w:cstheme="minorHAnsi"/>
+        </w:rPr>
+        <w:t>La place</w:t>
+      </w:r>
+      <w:r>
+        <w:rPr>
+          <w:rFonts w:cstheme="minorHAnsi"/>
+        </w:rPr>
+        <w:t xml:space="preserve"> mémoire </w:t>
+      </w:r>
+      <w:r>
+        <w:rPr>
+          <w:rFonts w:cstheme="minorHAnsi"/>
+        </w:rPr>
+        <w:t>qui en résulte</w:t>
+      </w:r>
+      <w:r>
+        <w:rPr>
+          <w:rFonts w:cstheme="minorHAnsi"/>
+        </w:rPr>
+        <w:t xml:space="preserve"> est de 29.8 Mo :</w:t>
+      </w:r>
+    </w:p>
+    <w:p>
+      <w:pPr>
+        <w:rPr>
+          <w:rFonts w:cstheme="minorHAnsi"/>
+        </w:rPr>
+      </w:pPr>
+    </w:p>
+    <w:p>
+      <w:pPr>
+        <w:jc w:val="center"/>
+        <w:rPr>
+          <w:rFonts w:cstheme="minorHAnsi"/>
+        </w:rPr>
+      </w:pPr>
+      <w:r>
+        <w:rPr>
+          <w:noProof/>
+          <w:lang w:eastAsia="fr-FR"/>
+        </w:rPr>
+        <w:drawing>
+          <wp:inline distT="0" distB="0" distL="0" distR="0" wp14:anchorId="69D8F0A3" wp14:editId="42949AF2">
+            <wp:extent cx="5145405" cy="622506"/>
+            <wp:effectExtent l="0" t="0" r="0" b="6350"/>
+            <wp:docPr id="7" name="Image 7"/>
+            <wp:cNvGraphicFramePr>
+              <a:graphicFrameLocks xmlns:a="http://schemas.openxmlformats.org/drawingml/2006/main" noChangeAspect="1"/>
+            </wp:cNvGraphicFramePr>
+            <a:graphic xmlns:a="http://schemas.openxmlformats.org/drawingml/2006/main">
+              <a:graphicData uri="http://schemas.openxmlformats.org/drawingml/2006/picture">
+                <pic:pic xmlns:pic="http://schemas.openxmlformats.org/drawingml/2006/picture">
+                  <pic:nvPicPr>
+                    <pic:cNvPr id="1" name=""/>
+                    <pic:cNvPicPr/>
+                  </pic:nvPicPr>
+                  <pic:blipFill>
+                    <a:blip r:embed="rId6"/>
+                    <a:stretch>
+                      <a:fillRect/>
+                    </a:stretch>
+                  </pic:blipFill>
+                  <pic:spPr>
+                    <a:xfrm>
+                      <a:off x="0" y="0"/>
+                      <a:ext cx="5264503" cy="636915"/>
+                    </a:xfrm>
+                    <a:prstGeom prst="rect">
+                      <a:avLst/>
+                    </a:prstGeom>
+                  </pic:spPr>
+                </pic:pic>
+              </a:graphicData>
+            </a:graphic>
+          </wp:inline>
+        </w:drawing>
+      </w:r>
+    </w:p>
+    <w:p>
+      <w:pPr>
+        <w:rPr>
+          <w:rFonts w:cstheme="minorHAnsi"/>
+        </w:rPr>
+      </w:pPr>
     </w:p>
     <w:p>
       <w:pPr>
@@ -2612,7 +2760,6 @@
           <w:u w:val="single"/>
         </w:rPr>
       </w:pPr>
-      <w:proofErr w:type="spellStart"/>
       <w:r>
         <w:rPr>
           <w:rFonts w:cstheme="minorHAnsi"/>
@@ -2622,7 +2769,6 @@
         <w:lastRenderedPageBreak/>
         <w:t>Pseudo-code</w:t>
       </w:r>
-      <w:proofErr w:type="spellEnd"/>
       <w:r>
         <w:rPr>
           <w:rFonts w:cstheme="minorHAnsi"/>
@@ -3125,7 +3271,7 @@
                     <pic:cNvPicPr/>
                   </pic:nvPicPr>
                   <pic:blipFill>
-                    <a:blip r:embed="rId6">
+                    <a:blip r:embed="rId7">
                       <a:extLst>
                         <a:ext uri="{28A0092B-C50C-407E-A947-70E740481C1C}">
                           <a14:useLocalDpi xmlns:a14="http://schemas.microsoft.com/office/drawing/2010/main" val="0"/>
@@ -3225,11 +3371,9 @@
       <w:r>
         <w:t xml:space="preserve"> Si nous ajoutons un choix supplémentaire de 5 actions à acheter, </w:t>
       </w:r>
-      <w:proofErr w:type="spellStart"/>
-      <w:r>
-        <w:t>Big-O</w:t>
-      </w:r>
-      <w:proofErr w:type="spellEnd"/>
+      <w:r>
+        <w:t>la complexité temporelle</w:t>
+      </w:r>
       <w:r>
         <w:t xml:space="preserve"> passera de </w:t>
       </w:r>
@@ -3293,80 +3437,6 @@
             <wp:extent cx="8930528" cy="1200150"/>
             <wp:effectExtent l="0" t="0" r="4445" b="0"/>
             <wp:docPr id="10" name="Image 10"/>
-            <wp:cNvGraphicFramePr>
-              <a:graphicFrameLocks xmlns:a="http://schemas.openxmlformats.org/drawingml/2006/main" noChangeAspect="1"/>
-            </wp:cNvGraphicFramePr>
-            <a:graphic xmlns:a="http://schemas.openxmlformats.org/drawingml/2006/main">
-              <a:graphicData uri="http://schemas.openxmlformats.org/drawingml/2006/picture">
-                <pic:pic xmlns:pic="http://schemas.openxmlformats.org/drawingml/2006/picture">
-                  <pic:nvPicPr>
-                    <pic:cNvPr id="1" name=""/>
-                    <pic:cNvPicPr/>
-                  </pic:nvPicPr>
-                  <pic:blipFill>
-                    <a:blip r:embed="rId7"/>
-                    <a:stretch>
-                      <a:fillRect/>
-                    </a:stretch>
-                  </pic:blipFill>
-                  <pic:spPr>
-                    <a:xfrm>
-                      <a:off x="0" y="0"/>
-                      <a:ext cx="8934381" cy="1200668"/>
-                    </a:xfrm>
-                    <a:prstGeom prst="rect">
-                      <a:avLst/>
-                    </a:prstGeom>
-                  </pic:spPr>
-                </pic:pic>
-              </a:graphicData>
-            </a:graphic>
-          </wp:inline>
-        </w:drawing>
-      </w:r>
-    </w:p>
-    <w:p>
-      <w:pPr>
-        <w:rPr>
-          <w:rFonts w:cstheme="minorHAnsi"/>
-        </w:rPr>
-      </w:pPr>
-      <w:r>
-        <w:rPr>
-          <w:rFonts w:cstheme="minorHAnsi"/>
-        </w:rPr>
-        <w:t>La place</w:t>
-      </w:r>
-      <w:r>
-        <w:rPr>
-          <w:rFonts w:cstheme="minorHAnsi"/>
-        </w:rPr>
-        <w:t xml:space="preserve"> mémoire occupée est de </w:t>
-      </w:r>
-      <w:r>
-        <w:rPr>
-          <w:rFonts w:cstheme="minorHAnsi"/>
-        </w:rPr>
-        <w:t>29.8 Mo :</w:t>
-      </w:r>
-    </w:p>
-    <w:p>
-      <w:pPr>
-        <w:jc w:val="center"/>
-        <w:rPr>
-          <w:rFonts w:cstheme="minorHAnsi"/>
-        </w:rPr>
-      </w:pPr>
-      <w:r>
-        <w:rPr>
-          <w:noProof/>
-          <w:lang w:eastAsia="fr-FR"/>
-        </w:rPr>
-        <w:drawing>
-          <wp:inline distT="0" distB="0" distL="0" distR="0" wp14:anchorId="040D34B1" wp14:editId="21A34D7F">
-            <wp:extent cx="5145405" cy="622506"/>
-            <wp:effectExtent l="0" t="0" r="0" b="6350"/>
-            <wp:docPr id="4" name="Image 4"/>
             <wp:cNvGraphicFramePr>
               <a:graphicFrameLocks xmlns:a="http://schemas.openxmlformats.org/drawingml/2006/main" noChangeAspect="1"/>
             </wp:cNvGraphicFramePr>
@@ -3386,7 +3456,7 @@
                   <pic:spPr>
                     <a:xfrm>
                       <a:off x="0" y="0"/>
-                      <a:ext cx="5264503" cy="636915"/>
+                      <a:ext cx="8934381" cy="1200668"/>
                     </a:xfrm>
                     <a:prstGeom prst="rect">
                       <a:avLst/>
@@ -3398,6 +3468,14 @@
           </wp:inline>
         </w:drawing>
       </w:r>
+    </w:p>
+    <w:p>
+      <w:pPr>
+        <w:jc w:val="center"/>
+        <w:rPr>
+          <w:rFonts w:cstheme="minorHAnsi"/>
+        </w:rPr>
+      </w:pPr>
     </w:p>
     <w:p>
       <w:pPr>
@@ -3621,6 +3699,11 @@
     </w:p>
     <w:p>
       <w:pPr>
+        <w:pStyle w:val="Sansinterligne"/>
+      </w:pPr>
+    </w:p>
+    <w:p>
+      <w:pPr>
         <w:rPr>
           <w:rFonts w:cstheme="minorHAnsi"/>
         </w:rPr>
@@ -4092,21 +4175,19 @@
         <w:rPr>
           <w:rFonts w:cstheme="minorHAnsi"/>
         </w:rPr>
-        <w:t>Le calcul de complexité de cet algorithme (</w:t>
-      </w:r>
-      <w:proofErr w:type="spellStart"/>
-      <w:r>
-        <w:rPr>
-          <w:rFonts w:cstheme="minorHAnsi"/>
-        </w:rPr>
-        <w:t>Big-O</w:t>
-      </w:r>
-      <w:proofErr w:type="spellEnd"/>
-      <w:r>
-        <w:rPr>
-          <w:rFonts w:cstheme="minorHAnsi"/>
-        </w:rPr>
-        <w:t>) est 0(n). L’itération pouvant se produire au maximum « n fois » (n étant le nombre d’actions que l’on achètera ou pas</w:t>
+        <w:t xml:space="preserve">Le calcul de complexité </w:t>
+      </w:r>
+      <w:r>
+        <w:rPr>
+          <w:rFonts w:cstheme="minorHAnsi"/>
+        </w:rPr>
+        <w:t>temporelle est 0(n), « n » étant le nombre d’actions qu’il est possible d’acheter.</w:t>
+      </w:r>
+      <w:r>
+        <w:rPr>
+          <w:rFonts w:cstheme="minorHAnsi"/>
+        </w:rPr>
+        <w:t xml:space="preserve"> L’itération pouvant se produire au maximum « n fois » (n étant le nombre d’actions que l’on achètera ou pas</w:t>
       </w:r>
       <w:r>
         <w:rPr>
@@ -4118,7 +4199,14 @@
         <w:rPr>
           <w:rFonts w:cstheme="minorHAnsi"/>
         </w:rPr>
-        <w:t xml:space="preserve">). Ce calcul est la prédiction du pire temps de calcul : dans l’hypothèse où la solution optimale serait l’achat de toutes les actions, l’itération se produirait donc autant de fois qu’il y’a d’article. </w:t>
+        <w:t xml:space="preserve">). Ce calcul est la prédiction du pire temps de calcul : dans l’hypothèse </w:t>
+      </w:r>
+      <w:r>
+        <w:rPr>
+          <w:rFonts w:cstheme="minorHAnsi"/>
+        </w:rPr>
+        <w:lastRenderedPageBreak/>
+        <w:t xml:space="preserve">où la solution optimale serait l’achat de toutes les actions, l’itération se produirait donc autant de fois qu’il y’a d’article. </w:t>
       </w:r>
       <w:r>
         <w:rPr>
@@ -4136,21 +4224,25 @@
         <w:rPr>
           <w:rFonts w:cstheme="minorHAnsi"/>
         </w:rPr>
-        <w:t xml:space="preserve"> </w:t>
-      </w:r>
-      <w:proofErr w:type="spellStart"/>
-      <w:r>
-        <w:rPr>
-          <w:rFonts w:cstheme="minorHAnsi"/>
-        </w:rPr>
-        <w:t>Big-O</w:t>
-      </w:r>
-      <w:proofErr w:type="spellEnd"/>
-      <w:r>
-        <w:rPr>
-          <w:rFonts w:cstheme="minorHAnsi"/>
-        </w:rPr>
-        <w:t xml:space="preserve"> serait constant et donc égal à </w:t>
+        <w:t xml:space="preserve"> la complexité temporelle</w:t>
+      </w:r>
+      <w:r>
+        <w:rPr>
+          <w:rFonts w:cstheme="minorHAnsi"/>
+        </w:rPr>
+        <w:t xml:space="preserve"> serait </w:t>
+      </w:r>
+      <w:r>
+        <w:rPr>
+          <w:rFonts w:cstheme="minorHAnsi"/>
+        </w:rPr>
+        <w:t>constante et donc égale</w:t>
+      </w:r>
+      <w:r>
+        <w:rPr>
+          <w:rFonts w:cstheme="minorHAnsi"/>
+        </w:rPr>
+        <w:t xml:space="preserve"> à </w:t>
       </w:r>
       <w:r>
         <w:rPr>
@@ -4158,6 +4250,104 @@
         </w:rPr>
         <w:t>0(20).</w:t>
       </w:r>
+    </w:p>
+    <w:p>
+      <w:pPr>
+        <w:rPr>
+          <w:rFonts w:cstheme="minorHAnsi"/>
+        </w:rPr>
+      </w:pPr>
+      <w:r>
+        <w:rPr>
+          <w:rFonts w:cstheme="minorHAnsi"/>
+        </w:rPr>
+        <w:t>La complexité spatiale étant quant à elle « n ».</w:t>
+      </w:r>
+    </w:p>
+    <w:p>
+      <w:r>
+        <w:t>La place mémoire occupée est de 29.8Mo :</w:t>
+      </w:r>
+    </w:p>
+    <w:p/>
+    <w:p>
+      <w:pPr>
+        <w:jc w:val="center"/>
+      </w:pPr>
+      <w:r>
+        <w:rPr>
+          <w:noProof/>
+          <w:lang w:eastAsia="fr-FR"/>
+        </w:rPr>
+        <w:drawing>
+          <wp:inline distT="0" distB="0" distL="0" distR="0" wp14:anchorId="1B27929A" wp14:editId="582FD1B8">
+            <wp:extent cx="6400800" cy="640080"/>
+            <wp:effectExtent l="0" t="0" r="0" b="7620"/>
+            <wp:docPr id="15" name="Image 15"/>
+            <wp:cNvGraphicFramePr>
+              <a:graphicFrameLocks xmlns:a="http://schemas.openxmlformats.org/drawingml/2006/main" noChangeAspect="1"/>
+            </wp:cNvGraphicFramePr>
+            <a:graphic xmlns:a="http://schemas.openxmlformats.org/drawingml/2006/main">
+              <a:graphicData uri="http://schemas.openxmlformats.org/drawingml/2006/picture">
+                <pic:pic xmlns:pic="http://schemas.openxmlformats.org/drawingml/2006/picture">
+                  <pic:nvPicPr>
+                    <pic:cNvPr id="0" name="Picture 1"/>
+                    <pic:cNvPicPr>
+                      <a:picLocks noChangeAspect="1" noChangeArrowheads="1"/>
+                    </pic:cNvPicPr>
+                  </pic:nvPicPr>
+                  <pic:blipFill>
+                    <a:blip r:embed="rId9">
+                      <a:extLst>
+                        <a:ext uri="{28A0092B-C50C-407E-A947-70E740481C1C}">
+                          <a14:useLocalDpi xmlns:a14="http://schemas.microsoft.com/office/drawing/2010/main" val="0"/>
+                        </a:ext>
+                      </a:extLst>
+                    </a:blip>
+                    <a:srcRect/>
+                    <a:stretch>
+                      <a:fillRect/>
+                    </a:stretch>
+                  </pic:blipFill>
+                  <pic:spPr bwMode="auto">
+                    <a:xfrm>
+                      <a:off x="0" y="0"/>
+                      <a:ext cx="6400800" cy="640080"/>
+                    </a:xfrm>
+                    <a:prstGeom prst="rect">
+                      <a:avLst/>
+                    </a:prstGeom>
+                    <a:noFill/>
+                    <a:ln>
+                      <a:noFill/>
+                    </a:ln>
+                  </pic:spPr>
+                </pic:pic>
+              </a:graphicData>
+            </a:graphic>
+          </wp:inline>
+        </w:drawing>
+      </w:r>
+    </w:p>
+    <w:p>
+      <w:pPr>
+        <w:rPr>
+          <w:rFonts w:cstheme="minorHAnsi"/>
+        </w:rPr>
+      </w:pPr>
+      <w:r>
+        <w:rPr>
+          <w:rFonts w:cstheme="minorHAnsi"/>
+        </w:rPr>
+        <w:br w:type="page"/>
+      </w:r>
+    </w:p>
+    <w:p>
+      <w:pPr>
+        <w:rPr>
+          <w:rFonts w:cstheme="minorHAnsi"/>
+        </w:rPr>
+      </w:pPr>
     </w:p>
     <w:p>
       <w:pPr>
@@ -4167,17 +4357,14 @@
           <w:u w:val="single"/>
         </w:rPr>
       </w:pPr>
-      <w:proofErr w:type="spellStart"/>
       <w:r>
         <w:rPr>
           <w:rFonts w:cstheme="minorHAnsi"/>
           <w:b/>
           <w:u w:val="single"/>
         </w:rPr>
-        <w:lastRenderedPageBreak/>
         <w:t>Pseudo-code</w:t>
       </w:r>
-      <w:proofErr w:type="spellEnd"/>
       <w:r>
         <w:rPr>
           <w:rFonts w:cstheme="minorHAnsi"/>
@@ -4558,16 +4745,7 @@
           <w:sz w:val="20"/>
           <w:szCs w:val="20"/>
         </w:rPr>
-        <w:t xml:space="preserve"> </w:t>
-      </w:r>
-      <w:r>
-        <w:rPr>
-          <w:rFonts w:ascii="Consolas" w:hAnsi="Consolas" w:cs="Consolas"/>
-          <w:color w:val="000000" w:themeColor="text1"/>
-          <w:sz w:val="20"/>
-          <w:szCs w:val="20"/>
-        </w:rPr>
-        <w:t xml:space="preserve">- </w:t>
+        <w:t xml:space="preserve"> - </w:t>
       </w:r>
       <w:r>
         <w:rPr>
@@ -5064,7 +5242,7 @@
                     <pic:cNvPicPr/>
                   </pic:nvPicPr>
                   <pic:blipFill>
-                    <a:blip r:embed="rId9">
+                    <a:blip r:embed="rId10">
                       <a:extLst>
                         <a:ext uri="{28A0092B-C50C-407E-A947-70E740481C1C}">
                           <a14:useLocalDpi xmlns:a14="http://schemas.microsoft.com/office/drawing/2010/main" val="0"/>
@@ -5203,7 +5381,7 @@
                     </pic:cNvPicPr>
                   </pic:nvPicPr>
                   <pic:blipFill>
-                    <a:blip r:embed="rId10">
+                    <a:blip r:embed="rId11">
                       <a:extLst>
                         <a:ext uri="{28A0092B-C50C-407E-A947-70E740481C1C}">
                           <a14:useLocalDpi xmlns:a14="http://schemas.microsoft.com/office/drawing/2010/main" val="0"/>
@@ -5235,69 +5413,11 @@
         </w:drawing>
       </w:r>
     </w:p>
-    <w:p>
-      <w:r>
-        <w:t>La place mémoire occupée est de 29.8Mo :</w:t>
-      </w:r>
-    </w:p>
+    <w:p/>
     <w:p>
       <w:pPr>
         <w:jc w:val="center"/>
       </w:pPr>
-      <w:r>
-        <w:rPr>
-          <w:noProof/>
-          <w:lang w:eastAsia="fr-FR"/>
-        </w:rPr>
-        <w:drawing>
-          <wp:inline distT="0" distB="0" distL="0" distR="0">
-            <wp:extent cx="6400800" cy="640080"/>
-            <wp:effectExtent l="0" t="0" r="0" b="7620"/>
-            <wp:docPr id="15" name="Image 15"/>
-            <wp:cNvGraphicFramePr>
-              <a:graphicFrameLocks xmlns:a="http://schemas.openxmlformats.org/drawingml/2006/main" noChangeAspect="1"/>
-            </wp:cNvGraphicFramePr>
-            <a:graphic xmlns:a="http://schemas.openxmlformats.org/drawingml/2006/main">
-              <a:graphicData uri="http://schemas.openxmlformats.org/drawingml/2006/picture">
-                <pic:pic xmlns:pic="http://schemas.openxmlformats.org/drawingml/2006/picture">
-                  <pic:nvPicPr>
-                    <pic:cNvPr id="0" name="Picture 1"/>
-                    <pic:cNvPicPr>
-                      <a:picLocks noChangeAspect="1" noChangeArrowheads="1"/>
-                    </pic:cNvPicPr>
-                  </pic:nvPicPr>
-                  <pic:blipFill>
-                    <a:blip r:embed="rId11">
-                      <a:extLst>
-                        <a:ext uri="{28A0092B-C50C-407E-A947-70E740481C1C}">
-                          <a14:useLocalDpi xmlns:a14="http://schemas.microsoft.com/office/drawing/2010/main" val="0"/>
-                        </a:ext>
-                      </a:extLst>
-                    </a:blip>
-                    <a:srcRect/>
-                    <a:stretch>
-                      <a:fillRect/>
-                    </a:stretch>
-                  </pic:blipFill>
-                  <pic:spPr bwMode="auto">
-                    <a:xfrm>
-                      <a:off x="0" y="0"/>
-                      <a:ext cx="6400800" cy="640080"/>
-                    </a:xfrm>
-                    <a:prstGeom prst="rect">
-                      <a:avLst/>
-                    </a:prstGeom>
-                    <a:noFill/>
-                    <a:ln>
-                      <a:noFill/>
-                    </a:ln>
-                  </pic:spPr>
-                </pic:pic>
-              </a:graphicData>
-            </a:graphic>
-          </wp:inline>
-        </w:drawing>
-      </w:r>
     </w:p>
     <w:p>
       <w:pPr>
@@ -5530,6 +5650,7 @@
         </w:rPr>
       </w:pPr>
     </w:p>
+    <w:p/>
     <w:p>
       <w:r>
         <w:t>Cette méthode utilise la récursivité pour tester l’ensemble des combinaisons possible</w:t>
@@ -5683,7 +5804,31 @@
         <w:rPr>
           <w:rFonts w:cstheme="minorHAnsi"/>
         </w:rPr>
-        <w:t>Le calcul de complexité de cet algorithme (</w:t>
+        <w:t xml:space="preserve">Le calcul de complexité </w:t>
+      </w:r>
+      <w:r>
+        <w:rPr>
+          <w:rFonts w:cstheme="minorHAnsi"/>
+        </w:rPr>
+        <w:t>temporelle</w:t>
+      </w:r>
+      <w:r>
+        <w:rPr>
+          <w:rFonts w:cstheme="minorHAnsi"/>
+        </w:rPr>
+        <w:t xml:space="preserve"> est 0(n), « n » étant égal au nombre de combinaison possible c’est-à-dire 20 x 500 soit </w:t>
+      </w:r>
+      <w:r>
+        <w:rPr>
+          <w:rFonts w:cstheme="minorHAnsi"/>
+        </w:rPr>
+        <w:t>1</w:t>
+      </w:r>
+      <w:r>
+        <w:rPr>
+          <w:rFonts w:cstheme="minorHAnsi"/>
+        </w:rPr>
+        <w:t xml:space="preserve">0 000. Etant donné que pour déduire la meilleure combinaison nous n’avons pas d’autre choix que de toutes les tester, cela rend constant le temps de traitement donc dans notre contexte, nous pouvons en déduire que </w:t>
       </w:r>
       <w:proofErr w:type="spellStart"/>
       <w:r>
@@ -5697,32 +5842,6 @@
         <w:rPr>
           <w:rFonts w:cstheme="minorHAnsi"/>
         </w:rPr>
-        <w:t xml:space="preserve">) est 0(n), « n » étant égal au nombre de combinaison possible c’est-à-dire 20 x 500 soit </w:t>
-      </w:r>
-      <w:r>
-        <w:rPr>
-          <w:rFonts w:cstheme="minorHAnsi"/>
-        </w:rPr>
-        <w:t>1</w:t>
-      </w:r>
-      <w:r>
-        <w:rPr>
-          <w:rFonts w:cstheme="minorHAnsi"/>
-        </w:rPr>
-        <w:t xml:space="preserve">0 000. Etant donné que pour déduire la meilleure combinaison nous n’avons pas d’autre choix que de toutes les tester, cela rend constant le temps de traitement donc dans notre contexte, nous pouvons en déduire que </w:t>
-      </w:r>
-      <w:proofErr w:type="spellStart"/>
-      <w:r>
-        <w:rPr>
-          <w:rFonts w:cstheme="minorHAnsi"/>
-        </w:rPr>
-        <w:t>Big-O</w:t>
-      </w:r>
-      <w:proofErr w:type="spellEnd"/>
-      <w:r>
-        <w:rPr>
-          <w:rFonts w:cstheme="minorHAnsi"/>
-        </w:rPr>
         <w:t xml:space="preserve"> sera égale en permanence à </w:t>
       </w:r>
       <w:proofErr w:type="gramStart"/>
@@ -5739,6 +5858,65 @@
         </w:rPr>
         <w:t>10 000).</w:t>
       </w:r>
+    </w:p>
+    <w:p>
+      <w:pPr>
+        <w:rPr>
+          <w:rFonts w:cstheme="minorHAnsi"/>
+        </w:rPr>
+      </w:pPr>
+      <w:r>
+        <w:rPr>
+          <w:rFonts w:cstheme="minorHAnsi"/>
+        </w:rPr>
+        <w:t>Le calcul de complexité spatiale est donc 10 000.</w:t>
+      </w:r>
+    </w:p>
+    <w:p>
+      <w:pPr>
+        <w:rPr>
+          <w:rFonts w:cstheme="minorHAnsi"/>
+        </w:rPr>
+      </w:pPr>
+      <w:r>
+        <w:rPr>
+          <w:rFonts w:cstheme="minorHAnsi"/>
+        </w:rPr>
+        <w:br w:type="page"/>
+      </w:r>
+    </w:p>
+    <w:p>
+      <w:pPr>
+        <w:rPr>
+          <w:rFonts w:cstheme="minorHAnsi"/>
+        </w:rPr>
+      </w:pPr>
+      <w:r>
+        <w:rPr>
+          <w:rFonts w:cstheme="minorHAnsi"/>
+          <w:b/>
+          <w:u w:val="single"/>
+        </w:rPr>
+        <w:lastRenderedPageBreak/>
+        <w:t>Pseudo-code</w:t>
+      </w:r>
+      <w:r>
+        <w:rPr>
+          <w:rFonts w:cstheme="minorHAnsi"/>
+        </w:rPr>
+        <w:t> :</w:t>
+      </w:r>
+    </w:p>
+    <w:p>
+      <w:pPr>
+        <w:rPr>
+          <w:rFonts w:cstheme="minorHAnsi"/>
+          <w:b/>
+          <w:u w:val="single"/>
+        </w:rPr>
+      </w:pPr>
+      <w:bookmarkStart w:id="0" w:name="_GoBack"/>
+      <w:bookmarkEnd w:id="0"/>
     </w:p>
     <w:p>
       <w:pPr>
@@ -5904,7 +6082,7 @@
         </w:rPr>
       </w:pPr>
       <w:r>
-        <w:t>Malgré tout</w:t>
+        <w:t>De plus</w:t>
       </w:r>
       <w:r>
         <w:t>, le</w:t>
@@ -6001,27 +6179,43 @@
           <w:lang w:eastAsia="fr-FR"/>
         </w:rPr>
       </w:pPr>
-      <w:r>
+    </w:p>
+    <w:p>
+      <w:pPr>
         <w:rPr>
           <w:noProof/>
           <w:lang w:eastAsia="fr-FR"/>
         </w:rPr>
-        <w:t>La</w:t>
-      </w:r>
+      </w:pPr>
       <w:r>
         <w:rPr>
           <w:noProof/>
           <w:lang w:eastAsia="fr-FR"/>
         </w:rPr>
-        <w:t xml:space="preserve"> place mémoire occupée est de 30</w:t>
+        <w:t>La</w:t>
       </w:r>
       <w:r>
         <w:rPr>
           <w:noProof/>
           <w:lang w:eastAsia="fr-FR"/>
         </w:rPr>
+        <w:t xml:space="preserve"> place mémoire occupée est de 30</w:t>
+      </w:r>
+      <w:r>
+        <w:rPr>
+          <w:noProof/>
+          <w:lang w:eastAsia="fr-FR"/>
+        </w:rPr>
         <w:t>Mo :</w:t>
       </w:r>
+    </w:p>
+    <w:p>
+      <w:pPr>
+        <w:rPr>
+          <w:noProof/>
+          <w:lang w:eastAsia="fr-FR"/>
+        </w:rPr>
+      </w:pPr>
     </w:p>
     <w:p>
       <w:pPr>
@@ -6242,17 +6436,7 @@
           <w:sz w:val="96"/>
           <w:szCs w:val="96"/>
         </w:rPr>
-        <w:t>optim</w:t>
-      </w:r>
-      <w:bookmarkStart w:id="0" w:name="_GoBack"/>
-      <w:bookmarkEnd w:id="0"/>
-      <w:r>
-        <w:rPr>
-          <w:rFonts w:cstheme="minorHAnsi"/>
-          <w:sz w:val="96"/>
-          <w:szCs w:val="96"/>
-        </w:rPr>
-        <w:t>isation</w:t>
+        <w:t>optimisation</w:t>
       </w:r>
       <w:proofErr w:type="gramEnd"/>
     </w:p>
@@ -7373,7 +7557,7 @@
 </file>
 
 <file path=customXml/itemProps1.xml><?xml version="1.0" encoding="utf-8"?>
-<ds:datastoreItem xmlns:ds="http://schemas.openxmlformats.org/officeDocument/2006/customXml" ds:itemID="{3EF8083D-3C07-48F3-A69A-4B9114645589}">
+<ds:datastoreItem xmlns:ds="http://schemas.openxmlformats.org/officeDocument/2006/customXml" ds:itemID="{0186655F-F910-4786-8E6D-56F1BFB614DB}">
   <ds:schemaRefs>
     <ds:schemaRef ds:uri="http://schemas.openxmlformats.org/officeDocument/2006/bibliography"/>
   </ds:schemaRefs>

</xml_diff>